<commit_message>
updates to final doc
</commit_message>
<xml_diff>
--- a/ME459JonathonBlankDylanSchmitz.docx
+++ b/ME459JonathonBlankDylanSchmitz.docx
@@ -386,7 +386,13 @@
         <w:jc w:val="center"/>
       </w:pPr>
       <w:r>
-        <w:t>Shear wave tensiometry utilizes two miniature accelerometers to compute the shear wave speed in a soft tissue, which can, in turn, be used to compute the axial soft tissue stress. The Neuromuscular Biomechanics Lab uses a variety of algorithms to process outputs from these two accelerometers to compute wave speed. Some of these include speckle tracking of B-mode ultrasound images, interpretation of radiofrequency (RF) ultrasound data, fast Fourier transformations, and, for the purpose of this project, correlations between the two accelerometer signals. However, all are written in MATLAB, which is an interpreted language, thus making the algorithms timely to execute and infeasible to use in real-time. The purpose of this project is to translate the post processing algorithms used to compute wave speed to C. By doing so, we can enhance the speed of the real-time computing of shear wave speed.</w:t>
+        <w:t>Shear wave tensiometry utilizes two miniature accelerometers to compute the shear wave speed in a soft tissue, which can, in turn, be used to compute the axial soft tissue stress</w:t>
+      </w:r>
+      <w:r>
+        <w:t xml:space="preserve"> [1]</w:t>
+      </w:r>
+      <w:r>
+        <w:t>. The Neuromuscular Biomechanics Lab uses a variety of algorithms to process outputs from these two accelerometers to compute wave speed. Some of these include speckle tracking of B-mode ultrasound images, interpretation of radiofrequency (RF) ultrasound data, fast Fourier transformations, and, for the purpose of this project, correlations between the two accelerometer signals. However, all are written in MATLAB, which is an interpreted language, thus making the algorithms timely to execute and infeasible to use in real-time. The purpose of this project is to translate the post processing algorithms used to compute wave speed to C. By doing so, we can enhance the speed of the real-time computing of shear wave speed.</w:t>
       </w:r>
     </w:p>
     <w:p>
@@ -511,8 +517,13 @@
         <w:t>5 PM.</w:t>
       </w:r>
       <w:r>
-        <w:t xml:space="preserve"> Do not go beyond 10 pages unless you really feel like you have to</w:t>
-      </w:r>
+        <w:t xml:space="preserve"> Do not go beyond 10 pages unless you really feel like you </w:t>
+      </w:r>
+      <w:proofErr w:type="gramStart"/>
+      <w:r>
+        <w:t>have to</w:t>
+      </w:r>
+      <w:proofErr w:type="gramEnd"/>
       <w:r>
         <w:t xml:space="preserve"> (page count doesn’t include TOC, abstract, etc.)</w:t>
       </w:r>
@@ -523,7 +534,15 @@
         <w:t xml:space="preserve"> Feel free to use a LaTeX </w:t>
       </w:r>
       <w:r>
-        <w:t>source as long as you follow this format</w:t>
+        <w:t xml:space="preserve">source </w:t>
+      </w:r>
+      <w:proofErr w:type="gramStart"/>
+      <w:r>
+        <w:t>as long as</w:t>
+      </w:r>
+      <w:proofErr w:type="gramEnd"/>
+      <w:r>
+        <w:t xml:space="preserve"> you follow this format</w:t>
       </w:r>
       <w:r>
         <w:t xml:space="preserve">; in the end, </w:t>
@@ -1611,8 +1630,11 @@
       <w:pPr>
         <w:jc w:val="center"/>
       </w:pPr>
-      <w:bookmarkStart w:id="0" w:name="_GoBack"/>
-      <w:bookmarkEnd w:id="0"/>
+    </w:p>
+    <w:p>
+      <w:pPr>
+        <w:jc w:val="center"/>
+      </w:pPr>
     </w:p>
     <w:p>
       <w:pPr>
@@ -1628,34 +1650,93 @@
       </w:r>
     </w:p>
     <w:p>
-      <w:r>
-        <w:t xml:space="preserve">In this important section, please </w:t>
-      </w:r>
-      <w:r>
-        <w:t xml:space="preserve">provide only </w:t>
-      </w:r>
-      <w:r>
-        <w:t>the following</w:t>
-      </w:r>
-      <w:r>
-        <w:t xml:space="preserve"> information</w:t>
-      </w:r>
-      <w:r>
-        <w:t xml:space="preserve">, in bulleted form </w:t>
-      </w:r>
-      <w:r>
-        <w:t xml:space="preserve">(four bullets) </w:t>
-      </w:r>
-      <w:r>
-        <w:t>and in this order:</w:t>
-      </w:r>
-    </w:p>
-    <w:p>
       <w:pPr>
         <w:pStyle w:val="ListParagraph"/>
         <w:numPr>
           <w:ilvl w:val="0"/>
-          <w:numId w:val="17"/>
+          <w:numId w:val="18"/>
+        </w:numPr>
+      </w:pPr>
+      <w:r>
+        <w:rPr>
+          <w:rFonts w:ascii="Times New Roman" w:hAnsi="Times New Roman" w:cs="Times New Roman"/>
+          <w:sz w:val="24"/>
+          <w:szCs w:val="24"/>
+        </w:rPr>
+        <w:t>Home department: Mechanical Engineering</w:t>
+      </w:r>
+    </w:p>
+    <w:p>
+      <w:pPr>
+        <w:pStyle w:val="ListParagraph"/>
+        <w:numPr>
+          <w:ilvl w:val="0"/>
+          <w:numId w:val="18"/>
+        </w:numPr>
+      </w:pPr>
+      <w:r>
+        <w:rPr>
+          <w:rFonts w:ascii="Times New Roman" w:hAnsi="Times New Roman" w:cs="Times New Roman"/>
+          <w:sz w:val="24"/>
+          <w:szCs w:val="24"/>
+        </w:rPr>
+        <w:t>Current status: PhD students</w:t>
+      </w:r>
+    </w:p>
+    <w:p>
+      <w:pPr>
+        <w:pStyle w:val="ListParagraph"/>
+        <w:numPr>
+          <w:ilvl w:val="0"/>
+          <w:numId w:val="18"/>
+        </w:numPr>
+      </w:pPr>
+      <w:r>
+        <w:rPr>
+          <w:rFonts w:ascii="Times New Roman" w:hAnsi="Times New Roman" w:cs="Times New Roman"/>
+          <w:sz w:val="24"/>
+          <w:szCs w:val="24"/>
+        </w:rPr>
+        <w:t>Individuals working on Final Project:</w:t>
+      </w:r>
+      <w:r>
+        <w:rPr>
+          <w:rFonts w:ascii="Times New Roman" w:hAnsi="Times New Roman" w:cs="Times New Roman"/>
+          <w:sz w:val="24"/>
+          <w:szCs w:val="24"/>
+        </w:rPr>
+        <w:tab/>
+        <w:t xml:space="preserve"> </w:t>
+      </w:r>
+      <w:r>
+        <w:rPr>
+          <w:rFonts w:ascii="Times New Roman" w:hAnsi="Times New Roman" w:cs="Times New Roman"/>
+          <w:sz w:val="24"/>
+          <w:szCs w:val="24"/>
+        </w:rPr>
+        <w:tab/>
+        <w:t>Jonathon Blank</w:t>
+      </w:r>
+    </w:p>
+    <w:p>
+      <w:pPr>
+        <w:ind w:left="4320" w:firstLine="720"/>
+      </w:pPr>
+      <w:r>
+        <w:t>Dylan Schmitz</w:t>
+      </w:r>
+    </w:p>
+    <w:p>
+      <w:pPr>
+        <w:ind w:left="4320" w:firstLine="720"/>
+      </w:pPr>
+    </w:p>
+    <w:p>
+      <w:pPr>
+        <w:pStyle w:val="ListParagraph"/>
+        <w:numPr>
+          <w:ilvl w:val="0"/>
+          <w:numId w:val="20"/>
         </w:numPr>
         <w:rPr>
           <w:rFonts w:ascii="Times New Roman" w:eastAsia="Times New Roman" w:hAnsi="Times New Roman" w:cs="Times New Roman"/>
@@ -1669,293 +1750,19 @@
           <w:sz w:val="24"/>
           <w:szCs w:val="24"/>
         </w:rPr>
-        <w:t>Your home department</w:t>
-      </w:r>
-      <w:r>
+        <w:t>I am not interested in releasing my code as open source code.</w:t>
+      </w:r>
+    </w:p>
+    <w:p>
+      <w:pPr>
+        <w:pStyle w:val="ListParagraph"/>
         <w:rPr>
           <w:rFonts w:ascii="Times New Roman" w:eastAsia="Times New Roman" w:hAnsi="Times New Roman" w:cs="Times New Roman"/>
           <w:sz w:val="24"/>
           <w:szCs w:val="24"/>
         </w:rPr>
-        <w:t xml:space="preserve">: </w:t>
-      </w:r>
-    </w:p>
-    <w:p>
-      <w:pPr>
-        <w:pStyle w:val="ListParagraph"/>
-        <w:numPr>
-          <w:ilvl w:val="0"/>
-          <w:numId w:val="17"/>
-        </w:numPr>
-        <w:rPr>
-          <w:rFonts w:ascii="Times New Roman" w:eastAsia="Times New Roman" w:hAnsi="Times New Roman" w:cs="Times New Roman"/>
-          <w:sz w:val="24"/>
-          <w:szCs w:val="24"/>
-        </w:rPr>
-      </w:pPr>
-      <w:r>
-        <w:rPr>
-          <w:rFonts w:ascii="Times New Roman" w:eastAsia="Times New Roman" w:hAnsi="Times New Roman" w:cs="Times New Roman"/>
-          <w:sz w:val="24"/>
-          <w:szCs w:val="24"/>
-        </w:rPr>
-        <w:t>C</w:t>
-      </w:r>
-      <w:r>
-        <w:rPr>
-          <w:rFonts w:ascii="Times New Roman" w:eastAsia="Times New Roman" w:hAnsi="Times New Roman" w:cs="Times New Roman"/>
-          <w:sz w:val="24"/>
-          <w:szCs w:val="24"/>
-        </w:rPr>
-        <w:t xml:space="preserve">urrent status: undergrad/MS/PhD </w:t>
-      </w:r>
-      <w:r>
-        <w:rPr>
-          <w:rFonts w:ascii="Times New Roman" w:eastAsia="Times New Roman" w:hAnsi="Times New Roman" w:cs="Times New Roman"/>
-          <w:sz w:val="24"/>
-          <w:szCs w:val="24"/>
-        </w:rPr>
-        <w:t>student</w:t>
-      </w:r>
-      <w:r>
-        <w:rPr>
-          <w:rFonts w:ascii="Times New Roman" w:eastAsia="Times New Roman" w:hAnsi="Times New Roman" w:cs="Times New Roman"/>
-          <w:sz w:val="24"/>
-          <w:szCs w:val="24"/>
-        </w:rPr>
-        <w:t xml:space="preserve"> (choose one)</w:t>
-      </w:r>
-    </w:p>
-    <w:p>
-      <w:pPr>
-        <w:pStyle w:val="ListParagraph"/>
-        <w:numPr>
-          <w:ilvl w:val="0"/>
-          <w:numId w:val="17"/>
-        </w:numPr>
-        <w:rPr>
-          <w:rFonts w:ascii="Times New Roman" w:eastAsia="Times New Roman" w:hAnsi="Times New Roman" w:cs="Times New Roman"/>
-          <w:sz w:val="24"/>
-          <w:szCs w:val="24"/>
-        </w:rPr>
-      </w:pPr>
-      <w:r>
-        <w:rPr>
-          <w:rFonts w:ascii="Times New Roman" w:eastAsia="Times New Roman" w:hAnsi="Times New Roman" w:cs="Times New Roman"/>
-          <w:sz w:val="24"/>
-          <w:szCs w:val="24"/>
-        </w:rPr>
-        <w:t>Individuals working on the Final Project (include</w:t>
-      </w:r>
-      <w:r>
-        <w:rPr>
-          <w:rFonts w:ascii="Times New Roman" w:eastAsia="Times New Roman" w:hAnsi="Times New Roman" w:cs="Times New Roman"/>
-          <w:sz w:val="24"/>
-          <w:szCs w:val="24"/>
-        </w:rPr>
-        <w:t xml:space="preserve"> yourself)</w:t>
-      </w:r>
-      <w:r>
-        <w:rPr>
-          <w:rFonts w:ascii="Times New Roman" w:eastAsia="Times New Roman" w:hAnsi="Times New Roman" w:cs="Times New Roman"/>
-          <w:sz w:val="24"/>
-          <w:szCs w:val="24"/>
-        </w:rPr>
-        <w:t xml:space="preserve"> </w:t>
-      </w:r>
-    </w:p>
-    <w:p>
-      <w:pPr>
-        <w:pStyle w:val="ListParagraph"/>
-        <w:numPr>
-          <w:ilvl w:val="1"/>
-          <w:numId w:val="17"/>
-        </w:numPr>
-        <w:rPr>
-          <w:rFonts w:ascii="Times New Roman" w:eastAsia="Times New Roman" w:hAnsi="Times New Roman" w:cs="Times New Roman"/>
-          <w:sz w:val="24"/>
-          <w:szCs w:val="24"/>
-        </w:rPr>
-      </w:pPr>
-      <w:r>
-        <w:rPr>
-          <w:rFonts w:ascii="Times New Roman" w:eastAsia="Times New Roman" w:hAnsi="Times New Roman" w:cs="Times New Roman"/>
-          <w:sz w:val="24"/>
-          <w:szCs w:val="24"/>
-        </w:rPr>
-        <w:t>One person per line</w:t>
-      </w:r>
-    </w:p>
-    <w:p>
-      <w:pPr>
-        <w:pStyle w:val="ListParagraph"/>
-        <w:numPr>
-          <w:ilvl w:val="1"/>
-          <w:numId w:val="17"/>
-        </w:numPr>
-        <w:rPr>
-          <w:rFonts w:ascii="Times New Roman" w:eastAsia="Times New Roman" w:hAnsi="Times New Roman" w:cs="Times New Roman"/>
-          <w:sz w:val="24"/>
-          <w:szCs w:val="24"/>
-        </w:rPr>
-      </w:pPr>
-      <w:r>
-        <w:rPr>
-          <w:rFonts w:ascii="Times New Roman" w:eastAsia="Times New Roman" w:hAnsi="Times New Roman" w:cs="Times New Roman"/>
-          <w:sz w:val="24"/>
-          <w:szCs w:val="24"/>
-        </w:rPr>
-        <w:t>Indicate the team leader</w:t>
-      </w:r>
-      <w:r>
-        <w:rPr>
-          <w:rFonts w:ascii="Times New Roman" w:eastAsia="Times New Roman" w:hAnsi="Times New Roman" w:cs="Times New Roman"/>
-          <w:sz w:val="24"/>
-          <w:szCs w:val="24"/>
-        </w:rPr>
-        <w:t xml:space="preserve"> such as, for instance,</w:t>
-      </w:r>
-      <w:r>
-        <w:rPr>
-          <w:rFonts w:ascii="Times New Roman" w:eastAsia="Times New Roman" w:hAnsi="Times New Roman" w:cs="Times New Roman"/>
-          <w:sz w:val="24"/>
-          <w:szCs w:val="24"/>
-        </w:rPr>
-        <w:t xml:space="preserve"> Joe Doe (Team Leader)</w:t>
-      </w:r>
-    </w:p>
-    <w:p>
-      <w:pPr>
-        <w:pStyle w:val="ListParagraph"/>
-        <w:numPr>
-          <w:ilvl w:val="0"/>
-          <w:numId w:val="17"/>
-        </w:numPr>
-        <w:rPr>
-          <w:rFonts w:ascii="Times New Roman" w:eastAsia="Times New Roman" w:hAnsi="Times New Roman" w:cs="Times New Roman"/>
-          <w:sz w:val="24"/>
-          <w:szCs w:val="24"/>
-        </w:rPr>
-      </w:pPr>
-      <w:r>
-        <w:rPr>
-          <w:rFonts w:ascii="Times New Roman" w:eastAsia="Times New Roman" w:hAnsi="Times New Roman" w:cs="Times New Roman"/>
-          <w:sz w:val="24"/>
-          <w:szCs w:val="24"/>
-        </w:rPr>
-        <w:t>Choose one of the following two statements (there should be only one statement here):</w:t>
-      </w:r>
-    </w:p>
-    <w:p>
-      <w:pPr>
-        <w:pStyle w:val="ListParagraph"/>
-        <w:numPr>
-          <w:ilvl w:val="1"/>
-          <w:numId w:val="17"/>
-        </w:numPr>
-        <w:rPr>
-          <w:rFonts w:ascii="Times New Roman" w:eastAsia="Times New Roman" w:hAnsi="Times New Roman" w:cs="Times New Roman"/>
-          <w:sz w:val="24"/>
-          <w:szCs w:val="24"/>
-        </w:rPr>
-      </w:pPr>
-      <w:r>
-        <w:rPr>
-          <w:rFonts w:ascii="Times New Roman" w:eastAsia="Times New Roman" w:hAnsi="Times New Roman" w:cs="Times New Roman"/>
-          <w:sz w:val="24"/>
-          <w:szCs w:val="24"/>
-        </w:rPr>
-        <w:t xml:space="preserve">I release the </w:t>
-      </w:r>
-      <w:r>
-        <w:rPr>
-          <w:rFonts w:ascii="Times New Roman" w:eastAsia="Times New Roman" w:hAnsi="Times New Roman" w:cs="Times New Roman"/>
-          <w:sz w:val="24"/>
-          <w:szCs w:val="24"/>
-        </w:rPr>
-        <w:t>ME459</w:t>
-      </w:r>
-      <w:r>
-        <w:rPr>
-          <w:rFonts w:ascii="Times New Roman" w:eastAsia="Times New Roman" w:hAnsi="Times New Roman" w:cs="Times New Roman"/>
-          <w:sz w:val="24"/>
-          <w:szCs w:val="24"/>
-        </w:rPr>
-        <w:t xml:space="preserve"> Final Project code as open source </w:t>
-      </w:r>
-      <w:r>
-        <w:rPr>
-          <w:rFonts w:ascii="Times New Roman" w:eastAsia="Times New Roman" w:hAnsi="Times New Roman" w:cs="Times New Roman"/>
-          <w:sz w:val="24"/>
-          <w:szCs w:val="24"/>
-        </w:rPr>
-        <w:t xml:space="preserve">and </w:t>
-      </w:r>
-      <w:r>
-        <w:rPr>
-          <w:rFonts w:ascii="Times New Roman" w:eastAsia="Times New Roman" w:hAnsi="Times New Roman" w:cs="Times New Roman"/>
-          <w:sz w:val="24"/>
-          <w:szCs w:val="24"/>
-        </w:rPr>
-        <w:t xml:space="preserve">under a BSD3 license for unfettered use of it by any interested party. </w:t>
-      </w:r>
-    </w:p>
-    <w:p>
-      <w:pPr>
-        <w:pStyle w:val="ListParagraph"/>
-        <w:numPr>
-          <w:ilvl w:val="1"/>
-          <w:numId w:val="17"/>
-        </w:numPr>
-        <w:rPr>
-          <w:rFonts w:ascii="Times New Roman" w:eastAsia="Times New Roman" w:hAnsi="Times New Roman" w:cs="Times New Roman"/>
-          <w:sz w:val="24"/>
-          <w:szCs w:val="24"/>
-        </w:rPr>
-      </w:pPr>
-      <w:r>
-        <w:rPr>
-          <w:rFonts w:ascii="Times New Roman" w:eastAsia="Times New Roman" w:hAnsi="Times New Roman" w:cs="Times New Roman"/>
-          <w:sz w:val="24"/>
-          <w:szCs w:val="24"/>
-        </w:rPr>
-        <w:t>I am not interested in releasing my code as open source</w:t>
-      </w:r>
-      <w:r>
-        <w:rPr>
-          <w:rFonts w:ascii="Times New Roman" w:eastAsia="Times New Roman" w:hAnsi="Times New Roman" w:cs="Times New Roman"/>
-          <w:sz w:val="24"/>
-          <w:szCs w:val="24"/>
-        </w:rPr>
-        <w:t xml:space="preserve"> code</w:t>
-      </w:r>
-      <w:r>
-        <w:rPr>
-          <w:rFonts w:ascii="Times New Roman" w:eastAsia="Times New Roman" w:hAnsi="Times New Roman" w:cs="Times New Roman"/>
-          <w:sz w:val="24"/>
-          <w:szCs w:val="24"/>
-        </w:rPr>
-        <w:t>.</w:t>
-      </w:r>
-    </w:p>
-    <w:p>
-      <w:r>
-        <w:t xml:space="preserve">IMPORTANT NOTE: For bullet 4 above, </w:t>
-      </w:r>
-      <w:r>
-        <w:t>your choice does not affect</w:t>
-      </w:r>
-      <w:r>
-        <w:t xml:space="preserve"> </w:t>
-      </w:r>
-      <w:r>
-        <w:t xml:space="preserve">in any way </w:t>
-      </w:r>
-      <w:r>
-        <w:t>the score for your Final Project. It will only tell me that sharing your code in the future is ok.</w:t>
-      </w:r>
-    </w:p>
-    <w:p/>
+      </w:pPr>
+    </w:p>
     <w:p>
       <w:pPr>
         <w:pStyle w:val="Heading1"/>
@@ -1964,7 +1771,7 @@
           <w:numId w:val="15"/>
         </w:numPr>
       </w:pPr>
-      <w:bookmarkStart w:id="1" w:name="_Toc531620937"/>
+      <w:bookmarkStart w:id="0" w:name="_Toc531620937"/>
       <w:r>
         <w:t xml:space="preserve">Problem </w:t>
       </w:r>
@@ -1974,65 +1781,23 @@
       <w:r>
         <w:t>tatement</w:t>
       </w:r>
-      <w:bookmarkEnd w:id="1"/>
+      <w:bookmarkEnd w:id="0"/>
     </w:p>
     <w:p>
       <w:pPr>
         <w:jc w:val="both"/>
       </w:pPr>
       <w:r>
-        <w:t>Explain in clear terms what you want</w:t>
-      </w:r>
-      <w:r>
-        <w:t>ed</w:t>
-      </w:r>
-      <w:r>
-        <w:t xml:space="preserve"> to </w:t>
-      </w:r>
-      <w:r>
-        <w:t>accomplish</w:t>
-      </w:r>
-      <w:r>
-        <w:t>. If you go w/ a default project, simply indicate so. Please use here the material that you provided in your Final Project proposal.</w:t>
-      </w:r>
-    </w:p>
-    <w:p>
-      <w:pPr>
-        <w:jc w:val="both"/>
-      </w:pPr>
-    </w:p>
-    <w:p>
-      <w:pPr>
-        <w:jc w:val="both"/>
-      </w:pPr>
-      <w:r>
-        <w:t>As part of this section, touch on the m</w:t>
-      </w:r>
-      <w:r>
-        <w:t>otivation/</w:t>
-      </w:r>
-      <w:r>
-        <w:t>r</w:t>
-      </w:r>
-      <w:r>
-        <w:t>ationale</w:t>
-      </w:r>
-      <w:r>
-        <w:t xml:space="preserve"> for your project selection. E</w:t>
-      </w:r>
-      <w:r>
-        <w:t>xplain why you chose to work on this project. For instance, if it’s work related, explain in rough terms what the big process is, and what part you’re trying to take care of.</w:t>
-      </w:r>
-    </w:p>
-    <w:p>
-      <w:pPr>
-        <w:jc w:val="both"/>
-      </w:pPr>
-    </w:p>
-    <w:p>
-      <w:pPr>
-        <w:jc w:val="both"/>
-      </w:pPr>
+        <w:t xml:space="preserve">The purpose of this project was to convert an algorithm that is frequently used in our lab from </w:t>
+      </w:r>
+      <w:proofErr w:type="spellStart"/>
+      <w:r>
+        <w:t>Matlab</w:t>
+      </w:r>
+      <w:proofErr w:type="spellEnd"/>
+      <w:r>
+        <w:t xml:space="preserve"> to C. We did this because of the time efficiency that algorithms written in C can provide. To summarize, the code that we are converting is a post-processing algorithm that computes the time delay in a correlated acceleration in response to a mechanical excitation passing by the successive accelerometers. Specifically, we will focus on implementing a code wrapper that filters and computes a normalized cross-correlation of two data signals, before making computations in response to the sorted mechanical tap signal. By doing so, we can compute a shear wave speed, which we use as a proxy to gauge tendon and ligament stress in humans. Having a version of this code written in C could potentially allow our group to gauge these stresses in real-time due to the timing efficiencies that we can leverage.</w:t>
+      </w:r>
     </w:p>
     <w:p>
       <w:pPr>
@@ -2047,11 +1812,11 @@
           <w:numId w:val="15"/>
         </w:numPr>
       </w:pPr>
-      <w:bookmarkStart w:id="2" w:name="_Toc531620938"/>
+      <w:bookmarkStart w:id="1" w:name="_Toc531620938"/>
       <w:r>
         <w:t>Solution description</w:t>
       </w:r>
-      <w:bookmarkEnd w:id="2"/>
+      <w:bookmarkEnd w:id="1"/>
     </w:p>
     <w:p>
       <w:pPr>
@@ -2073,6 +1838,12 @@
       <w:pPr>
         <w:jc w:val="both"/>
       </w:pPr>
+      <w:r>
+        <w:t xml:space="preserve">We began by constructing a wrapper file </w:t>
+      </w:r>
+      <w:r>
+        <w:t>that the end-user can use to interface with the library of functions that we created. We then implemented a read function that loaded a LabVIEW file as a data matrix with three columns: the tap signal, the first accelerometer signal, and the second accelerometer signal. The next function implemented was a low and high pass Butterworth filter to eliminate noise in the accelerometer signals that would interfere with our cross-correlation. Then, we utilized a sorting algorithm to determine when “push” and “pull” tap events occurred, which corresponded to when a piezoelectric actuator pushed into and pulled away from the skin superficial to the tendon, respectively. Finally, we implemented a cross-correlation algorithm to compute the time delay in accelerometer wave arrival, which in turn was used to compute the shear wave speed for a known physical distance between the accelerometers.</w:t>
+      </w:r>
     </w:p>
     <w:p>
       <w:pPr>
@@ -2087,7 +1858,7 @@
           <w:numId w:val="15"/>
         </w:numPr>
       </w:pPr>
-      <w:bookmarkStart w:id="3" w:name="_Toc531620939"/>
+      <w:bookmarkStart w:id="2" w:name="_Toc531620939"/>
       <w:r>
         <w:t xml:space="preserve">Overview of results. </w:t>
       </w:r>
@@ -2097,7 +1868,7 @@
       <w:r>
         <w:t xml:space="preserve"> of your project</w:t>
       </w:r>
-      <w:bookmarkEnd w:id="3"/>
+      <w:bookmarkEnd w:id="2"/>
     </w:p>
     <w:p>
       <w:pPr>
@@ -2145,7 +1916,7 @@
           <w:numId w:val="15"/>
         </w:numPr>
       </w:pPr>
-      <w:bookmarkStart w:id="4" w:name="_Toc531620940"/>
+      <w:bookmarkStart w:id="3" w:name="_Toc531620940"/>
       <w:r>
         <w:lastRenderedPageBreak/>
         <w:t>Deliverables</w:t>
@@ -2153,7 +1924,7 @@
       <w:r>
         <w:t>:</w:t>
       </w:r>
-      <w:bookmarkEnd w:id="4"/>
+      <w:bookmarkEnd w:id="3"/>
       <w:r>
         <w:t xml:space="preserve"> </w:t>
       </w:r>
@@ -2329,57 +2100,159 @@
           <w:numId w:val="15"/>
         </w:numPr>
       </w:pPr>
-      <w:bookmarkStart w:id="5" w:name="_Toc531620941"/>
+      <w:bookmarkStart w:id="4" w:name="_Toc531620941"/>
       <w:r>
         <w:t>Conclusions and Future Work</w:t>
       </w:r>
+      <w:bookmarkEnd w:id="4"/>
+    </w:p>
+    <w:p>
+      <w:pPr>
+        <w:jc w:val="both"/>
+      </w:pPr>
+      <w:r>
+        <w:t xml:space="preserve">The code that we have provided is a useful tool that can be utilized to improve research efficiency within the Neuromuscular Biomechanics Lab. Continued work on this will seek to improve runtime efficiency so that it can be used </w:t>
+      </w:r>
+      <w:r>
+        <w:t xml:space="preserve">as an executable </w:t>
+      </w:r>
+      <w:r>
+        <w:t>in real-time with live tensiometry collections</w:t>
+      </w:r>
+      <w:r>
+        <w:t>, which will provide a live visualization of results during experiments.</w:t>
+      </w:r>
+    </w:p>
+    <w:p>
+      <w:pPr>
+        <w:jc w:val="both"/>
+      </w:pPr>
+    </w:p>
+    <w:p>
+      <w:pPr>
+        <w:jc w:val="both"/>
+      </w:pPr>
+    </w:p>
+    <w:p>
+      <w:pPr>
+        <w:pStyle w:val="Heading1"/>
+        <w:rPr>
+          <w:rFonts w:ascii="Times New Roman" w:hAnsi="Times New Roman" w:cs="Times New Roman"/>
+        </w:rPr>
+      </w:pPr>
+      <w:bookmarkStart w:id="5" w:name="_Toc531620942"/>
+      <w:r>
+        <w:rPr>
+          <w:rFonts w:ascii="Times New Roman" w:hAnsi="Times New Roman" w:cs="Times New Roman"/>
+        </w:rPr>
+        <w:t>References</w:t>
+      </w:r>
       <w:bookmarkEnd w:id="5"/>
     </w:p>
     <w:p>
       <w:pPr>
-        <w:jc w:val="both"/>
-      </w:pPr>
-    </w:p>
-    <w:p>
-      <w:pPr>
-        <w:jc w:val="both"/>
-      </w:pPr>
-    </w:p>
-    <w:p>
-      <w:pPr>
-        <w:jc w:val="both"/>
-      </w:pPr>
-    </w:p>
-    <w:p>
-      <w:pPr>
-        <w:pStyle w:val="Heading1"/>
-        <w:rPr>
-          <w:rFonts w:ascii="Times New Roman" w:hAnsi="Times New Roman" w:cs="Times New Roman"/>
-        </w:rPr>
-      </w:pPr>
-      <w:bookmarkStart w:id="6" w:name="_Toc531620942"/>
-      <w:r>
-        <w:rPr>
-          <w:rFonts w:ascii="Times New Roman" w:hAnsi="Times New Roman" w:cs="Times New Roman"/>
-        </w:rPr>
-        <w:t>References</w:t>
-      </w:r>
+        <w:ind w:left="720" w:hanging="720"/>
+        <w:rPr>
+          <w:sz w:val="22"/>
+        </w:rPr>
+      </w:pPr>
+      <w:r>
+        <w:t xml:space="preserve">[1] </w:t>
+      </w:r>
+      <w:r>
+        <w:tab/>
+      </w:r>
+      <w:r>
+        <w:rPr>
+          <w:color w:val="222222"/>
+          <w:shd w:val="clear" w:color="auto" w:fill="FFFFFF"/>
+        </w:rPr>
+        <w:t xml:space="preserve">Martin, J.A., Brandon, S.C.E., </w:t>
+      </w:r>
+      <w:proofErr w:type="spellStart"/>
+      <w:r>
+        <w:rPr>
+          <w:color w:val="222222"/>
+          <w:shd w:val="clear" w:color="auto" w:fill="FFFFFF"/>
+        </w:rPr>
+        <w:t>Keuler</w:t>
+      </w:r>
+      <w:proofErr w:type="spellEnd"/>
+      <w:r>
+        <w:rPr>
+          <w:color w:val="222222"/>
+          <w:shd w:val="clear" w:color="auto" w:fill="FFFFFF"/>
+        </w:rPr>
+        <w:t>, E.M. </w:t>
+      </w:r>
+      <w:r>
+        <w:rPr>
+          <w:i/>
+          <w:iCs/>
+          <w:color w:val="222222"/>
+          <w:shd w:val="clear" w:color="auto" w:fill="FFFFFF"/>
+        </w:rPr>
+        <w:t>et al.</w:t>
+      </w:r>
+      <w:r>
+        <w:rPr>
+          <w:color w:val="222222"/>
+          <w:shd w:val="clear" w:color="auto" w:fill="FFFFFF"/>
+        </w:rPr>
+        <w:t> Gauging force by tapping tendons. </w:t>
+      </w:r>
+      <w:r>
+        <w:rPr>
+          <w:i/>
+          <w:iCs/>
+          <w:color w:val="222222"/>
+          <w:shd w:val="clear" w:color="auto" w:fill="FFFFFF"/>
+        </w:rPr>
+        <w:t xml:space="preserve">Nat </w:t>
+      </w:r>
+      <w:bookmarkStart w:id="6" w:name="_GoBack"/>
       <w:bookmarkEnd w:id="6"/>
-    </w:p>
-    <w:p>
-      <w:r>
-        <w:t xml:space="preserve">[1] </w:t>
-      </w:r>
-      <w:r>
-        <w:t>Make sure to give credit where it’s due.</w:t>
-      </w:r>
-    </w:p>
-    <w:p>
-      <w:pPr>
-        <w:rPr>
-          <w:sz w:val="22"/>
-        </w:rPr>
-      </w:pPr>
+      <w:proofErr w:type="spellStart"/>
+      <w:r>
+        <w:rPr>
+          <w:i/>
+          <w:iCs/>
+          <w:color w:val="222222"/>
+          <w:shd w:val="clear" w:color="auto" w:fill="FFFFFF"/>
+        </w:rPr>
+        <w:t>Commun</w:t>
+      </w:r>
+      <w:proofErr w:type="spellEnd"/>
+      <w:r>
+        <w:rPr>
+          <w:color w:val="222222"/>
+          <w:shd w:val="clear" w:color="auto" w:fill="FFFFFF"/>
+        </w:rPr>
+        <w:t> </w:t>
+      </w:r>
+      <w:r>
+        <w:rPr>
+          <w:b/>
+          <w:bCs/>
+          <w:color w:val="222222"/>
+          <w:shd w:val="clear" w:color="auto" w:fill="FFFFFF"/>
+        </w:rPr>
+        <w:t>9, </w:t>
+      </w:r>
+      <w:r>
+        <w:rPr>
+          <w:color w:val="222222"/>
+          <w:shd w:val="clear" w:color="auto" w:fill="FFFFFF"/>
+        </w:rPr>
+        <w:t>1592 (2018) doi:10.1038/s41467-018-03797-6</w:t>
+      </w:r>
+      <w:r>
+        <w:rPr>
+          <w:color w:val="222222"/>
+          <w:shd w:val="clear" w:color="auto" w:fill="FFFFFF"/>
+        </w:rPr>
+        <w:t>.</w:t>
+      </w:r>
     </w:p>
     <w:p>
       <w:pPr>
@@ -2541,6 +2414,119 @@
 <file path=word/numbering.xml><?xml version="1.0" encoding="utf-8"?>
 <w:numbering xmlns:wpc="http://schemas.microsoft.com/office/word/2010/wordprocessingCanvas" xmlns:cx="http://schemas.microsoft.com/office/drawing/2014/chartex" xmlns:cx1="http://schemas.microsoft.com/office/drawing/2015/9/8/chartex" xmlns:cx2="http://schemas.microsoft.com/office/drawing/2015/10/21/chartex" xmlns:cx3="http://schemas.microsoft.com/office/drawing/2016/5/9/chartex" xmlns:cx4="http://schemas.microsoft.com/office/drawing/2016/5/10/chartex" xmlns:cx5="http://schemas.microsoft.com/office/drawing/2016/5/11/chartex" xmlns:cx6="http://schemas.microsoft.com/office/drawing/2016/5/12/chartex" xmlns:cx7="http://schemas.microsoft.com/office/drawing/2016/5/13/chartex" xmlns:cx8="http://schemas.microsoft.com/office/drawing/2016/5/14/chartex" xmlns:mc="http://schemas.openxmlformats.org/markup-compatibility/2006" xmlns:aink="http://schemas.microsoft.com/office/drawing/2016/ink" xmlns:am3d="http://schemas.microsoft.com/office/drawing/2017/model3d" xmlns:o="urn:schemas-microsoft-com:office:office" xmlns:r="http://schemas.openxmlformats.org/officeDocument/2006/relationships" xmlns:m="http://schemas.openxmlformats.org/officeDocument/2006/math" xmlns:v="urn:schemas-microsoft-com:vml" xmlns:wp14="http://schemas.microsoft.com/office/word/2010/wordprocessingDrawing" xmlns:wp="http://schemas.openxmlformats.org/drawingml/2006/wordprocessingDrawing" xmlns:w10="urn:schemas-microsoft-com:office:word" xmlns:w="http://schemas.openxmlformats.org/wordprocessingml/2006/main" xmlns:w14="http://schemas.microsoft.com/office/word/2010/wordml" xmlns:w15="http://schemas.microsoft.com/office/word/2012/wordml" xmlns:w16cid="http://schemas.microsoft.com/office/word/2016/wordml/cid" xmlns:w16se="http://schemas.microsoft.com/office/word/2015/wordml/symex" xmlns:wpg="http://schemas.microsoft.com/office/word/2010/wordprocessingGroup" xmlns:wpi="http://schemas.microsoft.com/office/word/2010/wordprocessingInk" xmlns:wne="http://schemas.microsoft.com/office/word/2006/wordml" xmlns:wps="http://schemas.microsoft.com/office/word/2010/wordprocessingShape" mc:Ignorable="w14 w15 w16se w16cid wp14">
   <w:abstractNum w:abstractNumId="0" w15:restartNumberingAfterBreak="0">
+    <w:nsid w:val="02F231E7"/>
+    <w:multiLevelType w:val="hybridMultilevel"/>
+    <w:tmpl w:val="6D6A14A4"/>
+    <w:lvl w:ilvl="0" w:tplc="04090001">
+      <w:start w:val="1"/>
+      <w:numFmt w:val="bullet"/>
+      <w:lvlText w:val=""/>
+      <w:lvlJc w:val="left"/>
+      <w:pPr>
+        <w:ind w:left="720" w:hanging="360"/>
+      </w:pPr>
+      <w:rPr>
+        <w:rFonts w:ascii="Symbol" w:hAnsi="Symbol" w:hint="default"/>
+      </w:rPr>
+    </w:lvl>
+    <w:lvl w:ilvl="1" w:tplc="04090003">
+      <w:start w:val="1"/>
+      <w:numFmt w:val="bullet"/>
+      <w:lvlText w:val="o"/>
+      <w:lvlJc w:val="left"/>
+      <w:pPr>
+        <w:ind w:left="1440" w:hanging="360"/>
+      </w:pPr>
+      <w:rPr>
+        <w:rFonts w:ascii="Courier New" w:hAnsi="Courier New" w:cs="Courier New" w:hint="default"/>
+      </w:rPr>
+    </w:lvl>
+    <w:lvl w:ilvl="2" w:tplc="04090005">
+      <w:start w:val="1"/>
+      <w:numFmt w:val="bullet"/>
+      <w:lvlText w:val=""/>
+      <w:lvlJc w:val="left"/>
+      <w:pPr>
+        <w:ind w:left="2160" w:hanging="360"/>
+      </w:pPr>
+      <w:rPr>
+        <w:rFonts w:ascii="Wingdings" w:hAnsi="Wingdings" w:hint="default"/>
+      </w:rPr>
+    </w:lvl>
+    <w:lvl w:ilvl="3" w:tplc="04090001">
+      <w:start w:val="1"/>
+      <w:numFmt w:val="bullet"/>
+      <w:lvlText w:val=""/>
+      <w:lvlJc w:val="left"/>
+      <w:pPr>
+        <w:ind w:left="2880" w:hanging="360"/>
+      </w:pPr>
+      <w:rPr>
+        <w:rFonts w:ascii="Symbol" w:hAnsi="Symbol" w:hint="default"/>
+      </w:rPr>
+    </w:lvl>
+    <w:lvl w:ilvl="4" w:tplc="04090003">
+      <w:start w:val="1"/>
+      <w:numFmt w:val="bullet"/>
+      <w:lvlText w:val="o"/>
+      <w:lvlJc w:val="left"/>
+      <w:pPr>
+        <w:ind w:left="3600" w:hanging="360"/>
+      </w:pPr>
+      <w:rPr>
+        <w:rFonts w:ascii="Courier New" w:hAnsi="Courier New" w:cs="Courier New" w:hint="default"/>
+      </w:rPr>
+    </w:lvl>
+    <w:lvl w:ilvl="5" w:tplc="04090005">
+      <w:start w:val="1"/>
+      <w:numFmt w:val="bullet"/>
+      <w:lvlText w:val=""/>
+      <w:lvlJc w:val="left"/>
+      <w:pPr>
+        <w:ind w:left="4320" w:hanging="360"/>
+      </w:pPr>
+      <w:rPr>
+        <w:rFonts w:ascii="Wingdings" w:hAnsi="Wingdings" w:hint="default"/>
+      </w:rPr>
+    </w:lvl>
+    <w:lvl w:ilvl="6" w:tplc="04090001">
+      <w:start w:val="1"/>
+      <w:numFmt w:val="bullet"/>
+      <w:lvlText w:val=""/>
+      <w:lvlJc w:val="left"/>
+      <w:pPr>
+        <w:ind w:left="5040" w:hanging="360"/>
+      </w:pPr>
+      <w:rPr>
+        <w:rFonts w:ascii="Symbol" w:hAnsi="Symbol" w:hint="default"/>
+      </w:rPr>
+    </w:lvl>
+    <w:lvl w:ilvl="7" w:tplc="04090003" w:tentative="1">
+      <w:start w:val="1"/>
+      <w:numFmt w:val="bullet"/>
+      <w:lvlText w:val="o"/>
+      <w:lvlJc w:val="left"/>
+      <w:pPr>
+        <w:ind w:left="5760" w:hanging="360"/>
+      </w:pPr>
+      <w:rPr>
+        <w:rFonts w:ascii="Courier New" w:hAnsi="Courier New" w:cs="Courier New" w:hint="default"/>
+      </w:rPr>
+    </w:lvl>
+    <w:lvl w:ilvl="8" w:tplc="04090005" w:tentative="1">
+      <w:start w:val="1"/>
+      <w:numFmt w:val="bullet"/>
+      <w:lvlText w:val=""/>
+      <w:lvlJc w:val="left"/>
+      <w:pPr>
+        <w:ind w:left="6480" w:hanging="360"/>
+      </w:pPr>
+      <w:rPr>
+        <w:rFonts w:ascii="Wingdings" w:hAnsi="Wingdings" w:hint="default"/>
+      </w:rPr>
+    </w:lvl>
+  </w:abstractNum>
+  <w:abstractNum w:abstractNumId="1" w15:restartNumberingAfterBreak="0">
     <w:nsid w:val="054437DD"/>
     <w:multiLevelType w:val="hybridMultilevel"/>
     <w:tmpl w:val="ACBAD14E"/>
@@ -2653,7 +2639,7 @@
       </w:rPr>
     </w:lvl>
   </w:abstractNum>
-  <w:abstractNum w:abstractNumId="1" w15:restartNumberingAfterBreak="0">
+  <w:abstractNum w:abstractNumId="2" w15:restartNumberingAfterBreak="0">
     <w:nsid w:val="07D409CA"/>
     <w:multiLevelType w:val="multilevel"/>
     <w:tmpl w:val="97AA03E0"/>
@@ -2769,7 +2755,7 @@
       </w:pPr>
     </w:lvl>
   </w:abstractNum>
-  <w:abstractNum w:abstractNumId="2" w15:restartNumberingAfterBreak="0">
+  <w:abstractNum w:abstractNumId="3" w15:restartNumberingAfterBreak="0">
     <w:nsid w:val="0EC14714"/>
     <w:multiLevelType w:val="multilevel"/>
     <w:tmpl w:val="97AA03E0"/>
@@ -2885,7 +2871,7 @@
       </w:pPr>
     </w:lvl>
   </w:abstractNum>
-  <w:abstractNum w:abstractNumId="3" w15:restartNumberingAfterBreak="0">
+  <w:abstractNum w:abstractNumId="4" w15:restartNumberingAfterBreak="0">
     <w:nsid w:val="11BC1B01"/>
     <w:multiLevelType w:val="multilevel"/>
     <w:tmpl w:val="0409001F"/>
@@ -2971,7 +2957,7 @@
       </w:pPr>
     </w:lvl>
   </w:abstractNum>
-  <w:abstractNum w:abstractNumId="4" w15:restartNumberingAfterBreak="0">
+  <w:abstractNum w:abstractNumId="5" w15:restartNumberingAfterBreak="0">
     <w:nsid w:val="145114CF"/>
     <w:multiLevelType w:val="hybridMultilevel"/>
     <w:tmpl w:val="F1E8F786"/>
@@ -3084,7 +3070,7 @@
       </w:rPr>
     </w:lvl>
   </w:abstractNum>
-  <w:abstractNum w:abstractNumId="5" w15:restartNumberingAfterBreak="0">
+  <w:abstractNum w:abstractNumId="6" w15:restartNumberingAfterBreak="0">
     <w:nsid w:val="1481488C"/>
     <w:multiLevelType w:val="hybridMultilevel"/>
     <w:tmpl w:val="F1584E8A"/>
@@ -3203,7 +3189,120 @@
       </w:pPr>
     </w:lvl>
   </w:abstractNum>
-  <w:abstractNum w:abstractNumId="6" w15:restartNumberingAfterBreak="0">
+  <w:abstractNum w:abstractNumId="7" w15:restartNumberingAfterBreak="0">
+    <w:nsid w:val="180C4643"/>
+    <w:multiLevelType w:val="hybridMultilevel"/>
+    <w:tmpl w:val="892CD820"/>
+    <w:lvl w:ilvl="0" w:tplc="04090001">
+      <w:start w:val="1"/>
+      <w:numFmt w:val="bullet"/>
+      <w:lvlText w:val=""/>
+      <w:lvlJc w:val="left"/>
+      <w:pPr>
+        <w:ind w:left="360" w:hanging="360"/>
+      </w:pPr>
+      <w:rPr>
+        <w:rFonts w:ascii="Symbol" w:hAnsi="Symbol" w:hint="default"/>
+      </w:rPr>
+    </w:lvl>
+    <w:lvl w:ilvl="1" w:tplc="04090003" w:tentative="1">
+      <w:start w:val="1"/>
+      <w:numFmt w:val="bullet"/>
+      <w:lvlText w:val="o"/>
+      <w:lvlJc w:val="left"/>
+      <w:pPr>
+        <w:ind w:left="1080" w:hanging="360"/>
+      </w:pPr>
+      <w:rPr>
+        <w:rFonts w:ascii="Courier New" w:hAnsi="Courier New" w:cs="Courier New" w:hint="default"/>
+      </w:rPr>
+    </w:lvl>
+    <w:lvl w:ilvl="2" w:tplc="04090005" w:tentative="1">
+      <w:start w:val="1"/>
+      <w:numFmt w:val="bullet"/>
+      <w:lvlText w:val=""/>
+      <w:lvlJc w:val="left"/>
+      <w:pPr>
+        <w:ind w:left="1800" w:hanging="360"/>
+      </w:pPr>
+      <w:rPr>
+        <w:rFonts w:ascii="Wingdings" w:hAnsi="Wingdings" w:hint="default"/>
+      </w:rPr>
+    </w:lvl>
+    <w:lvl w:ilvl="3" w:tplc="04090001" w:tentative="1">
+      <w:start w:val="1"/>
+      <w:numFmt w:val="bullet"/>
+      <w:lvlText w:val=""/>
+      <w:lvlJc w:val="left"/>
+      <w:pPr>
+        <w:ind w:left="2520" w:hanging="360"/>
+      </w:pPr>
+      <w:rPr>
+        <w:rFonts w:ascii="Symbol" w:hAnsi="Symbol" w:hint="default"/>
+      </w:rPr>
+    </w:lvl>
+    <w:lvl w:ilvl="4" w:tplc="04090003" w:tentative="1">
+      <w:start w:val="1"/>
+      <w:numFmt w:val="bullet"/>
+      <w:lvlText w:val="o"/>
+      <w:lvlJc w:val="left"/>
+      <w:pPr>
+        <w:ind w:left="3240" w:hanging="360"/>
+      </w:pPr>
+      <w:rPr>
+        <w:rFonts w:ascii="Courier New" w:hAnsi="Courier New" w:cs="Courier New" w:hint="default"/>
+      </w:rPr>
+    </w:lvl>
+    <w:lvl w:ilvl="5" w:tplc="04090005" w:tentative="1">
+      <w:start w:val="1"/>
+      <w:numFmt w:val="bullet"/>
+      <w:lvlText w:val=""/>
+      <w:lvlJc w:val="left"/>
+      <w:pPr>
+        <w:ind w:left="3960" w:hanging="360"/>
+      </w:pPr>
+      <w:rPr>
+        <w:rFonts w:ascii="Wingdings" w:hAnsi="Wingdings" w:hint="default"/>
+      </w:rPr>
+    </w:lvl>
+    <w:lvl w:ilvl="6" w:tplc="04090001" w:tentative="1">
+      <w:start w:val="1"/>
+      <w:numFmt w:val="bullet"/>
+      <w:lvlText w:val=""/>
+      <w:lvlJc w:val="left"/>
+      <w:pPr>
+        <w:ind w:left="4680" w:hanging="360"/>
+      </w:pPr>
+      <w:rPr>
+        <w:rFonts w:ascii="Symbol" w:hAnsi="Symbol" w:hint="default"/>
+      </w:rPr>
+    </w:lvl>
+    <w:lvl w:ilvl="7" w:tplc="04090003" w:tentative="1">
+      <w:start w:val="1"/>
+      <w:numFmt w:val="bullet"/>
+      <w:lvlText w:val="o"/>
+      <w:lvlJc w:val="left"/>
+      <w:pPr>
+        <w:ind w:left="5400" w:hanging="360"/>
+      </w:pPr>
+      <w:rPr>
+        <w:rFonts w:ascii="Courier New" w:hAnsi="Courier New" w:cs="Courier New" w:hint="default"/>
+      </w:rPr>
+    </w:lvl>
+    <w:lvl w:ilvl="8" w:tplc="04090005" w:tentative="1">
+      <w:start w:val="1"/>
+      <w:numFmt w:val="bullet"/>
+      <w:lvlText w:val=""/>
+      <w:lvlJc w:val="left"/>
+      <w:pPr>
+        <w:ind w:left="6120" w:hanging="360"/>
+      </w:pPr>
+      <w:rPr>
+        <w:rFonts w:ascii="Wingdings" w:hAnsi="Wingdings" w:hint="default"/>
+      </w:rPr>
+    </w:lvl>
+  </w:abstractNum>
+  <w:abstractNum w:abstractNumId="8" w15:restartNumberingAfterBreak="0">
     <w:nsid w:val="1BFD0249"/>
     <w:multiLevelType w:val="multilevel"/>
     <w:tmpl w:val="0988F112"/>
@@ -3322,7 +3421,7 @@
       </w:pPr>
     </w:lvl>
   </w:abstractNum>
-  <w:abstractNum w:abstractNumId="7" w15:restartNumberingAfterBreak="0">
+  <w:abstractNum w:abstractNumId="9" w15:restartNumberingAfterBreak="0">
     <w:nsid w:val="2E0D5540"/>
     <w:multiLevelType w:val="multilevel"/>
     <w:tmpl w:val="83ACD218"/>
@@ -3438,7 +3537,7 @@
       </w:pPr>
     </w:lvl>
   </w:abstractNum>
-  <w:abstractNum w:abstractNumId="8" w15:restartNumberingAfterBreak="0">
+  <w:abstractNum w:abstractNumId="10" w15:restartNumberingAfterBreak="0">
     <w:nsid w:val="37434C4A"/>
     <w:multiLevelType w:val="multilevel"/>
     <w:tmpl w:val="F12E39B2"/>
@@ -3551,7 +3650,7 @@
       </w:pPr>
     </w:lvl>
   </w:abstractNum>
-  <w:abstractNum w:abstractNumId="9" w15:restartNumberingAfterBreak="0">
+  <w:abstractNum w:abstractNumId="11" w15:restartNumberingAfterBreak="0">
     <w:nsid w:val="37573F8A"/>
     <w:multiLevelType w:val="multilevel"/>
     <w:tmpl w:val="0ED2E456"/>
@@ -3667,7 +3766,7 @@
       </w:pPr>
     </w:lvl>
   </w:abstractNum>
-  <w:abstractNum w:abstractNumId="10" w15:restartNumberingAfterBreak="0">
+  <w:abstractNum w:abstractNumId="12" w15:restartNumberingAfterBreak="0">
     <w:nsid w:val="39373EC3"/>
     <w:multiLevelType w:val="hybridMultilevel"/>
     <w:tmpl w:val="1A487D08"/>
@@ -3780,7 +3879,7 @@
       </w:rPr>
     </w:lvl>
   </w:abstractNum>
-  <w:abstractNum w:abstractNumId="11" w15:restartNumberingAfterBreak="0">
+  <w:abstractNum w:abstractNumId="13" w15:restartNumberingAfterBreak="0">
     <w:nsid w:val="41E82D50"/>
     <w:multiLevelType w:val="hybridMultilevel"/>
     <w:tmpl w:val="AD10B238"/>
@@ -3869,7 +3968,7 @@
       </w:pPr>
     </w:lvl>
   </w:abstractNum>
-  <w:abstractNum w:abstractNumId="12" w15:restartNumberingAfterBreak="0">
+  <w:abstractNum w:abstractNumId="14" w15:restartNumberingAfterBreak="0">
     <w:nsid w:val="48B471E1"/>
     <w:multiLevelType w:val="hybridMultilevel"/>
     <w:tmpl w:val="122A1E0E"/>
@@ -3982,7 +4081,7 @@
       </w:rPr>
     </w:lvl>
   </w:abstractNum>
-  <w:abstractNum w:abstractNumId="13" w15:restartNumberingAfterBreak="0">
+  <w:abstractNum w:abstractNumId="15" w15:restartNumberingAfterBreak="0">
     <w:nsid w:val="606F3F05"/>
     <w:multiLevelType w:val="hybridMultilevel"/>
     <w:tmpl w:val="CC92B498"/>
@@ -4101,7 +4200,7 @@
       </w:pPr>
     </w:lvl>
   </w:abstractNum>
-  <w:abstractNum w:abstractNumId="14" w15:restartNumberingAfterBreak="0">
+  <w:abstractNum w:abstractNumId="16" w15:restartNumberingAfterBreak="0">
     <w:nsid w:val="61D74A9A"/>
     <w:multiLevelType w:val="multilevel"/>
     <w:tmpl w:val="5D702E38"/>
@@ -4222,7 +4321,7 @@
       </w:rPr>
     </w:lvl>
   </w:abstractNum>
-  <w:abstractNum w:abstractNumId="15" w15:restartNumberingAfterBreak="0">
+  <w:abstractNum w:abstractNumId="17" w15:restartNumberingAfterBreak="0">
     <w:nsid w:val="6CDE3FDB"/>
     <w:multiLevelType w:val="hybridMultilevel"/>
     <w:tmpl w:val="F1584E8A"/>
@@ -4341,7 +4440,120 @@
       </w:pPr>
     </w:lvl>
   </w:abstractNum>
-  <w:abstractNum w:abstractNumId="16" w15:restartNumberingAfterBreak="0">
+  <w:abstractNum w:abstractNumId="18" w15:restartNumberingAfterBreak="0">
+    <w:nsid w:val="7D834FD8"/>
+    <w:multiLevelType w:val="hybridMultilevel"/>
+    <w:tmpl w:val="9DA66F50"/>
+    <w:lvl w:ilvl="0" w:tplc="04090001">
+      <w:start w:val="1"/>
+      <w:numFmt w:val="bullet"/>
+      <w:lvlText w:val=""/>
+      <w:lvlJc w:val="left"/>
+      <w:pPr>
+        <w:ind w:left="720" w:hanging="360"/>
+      </w:pPr>
+      <w:rPr>
+        <w:rFonts w:ascii="Symbol" w:hAnsi="Symbol" w:hint="default"/>
+      </w:rPr>
+    </w:lvl>
+    <w:lvl w:ilvl="1" w:tplc="04090003">
+      <w:start w:val="1"/>
+      <w:numFmt w:val="bullet"/>
+      <w:lvlText w:val="o"/>
+      <w:lvlJc w:val="left"/>
+      <w:pPr>
+        <w:ind w:left="1440" w:hanging="360"/>
+      </w:pPr>
+      <w:rPr>
+        <w:rFonts w:ascii="Courier New" w:hAnsi="Courier New" w:cs="Courier New" w:hint="default"/>
+      </w:rPr>
+    </w:lvl>
+    <w:lvl w:ilvl="2" w:tplc="04090005" w:tentative="1">
+      <w:start w:val="1"/>
+      <w:numFmt w:val="bullet"/>
+      <w:lvlText w:val=""/>
+      <w:lvlJc w:val="left"/>
+      <w:pPr>
+        <w:ind w:left="2160" w:hanging="360"/>
+      </w:pPr>
+      <w:rPr>
+        <w:rFonts w:ascii="Wingdings" w:hAnsi="Wingdings" w:hint="default"/>
+      </w:rPr>
+    </w:lvl>
+    <w:lvl w:ilvl="3" w:tplc="04090001" w:tentative="1">
+      <w:start w:val="1"/>
+      <w:numFmt w:val="bullet"/>
+      <w:lvlText w:val=""/>
+      <w:lvlJc w:val="left"/>
+      <w:pPr>
+        <w:ind w:left="2880" w:hanging="360"/>
+      </w:pPr>
+      <w:rPr>
+        <w:rFonts w:ascii="Symbol" w:hAnsi="Symbol" w:hint="default"/>
+      </w:rPr>
+    </w:lvl>
+    <w:lvl w:ilvl="4" w:tplc="04090003" w:tentative="1">
+      <w:start w:val="1"/>
+      <w:numFmt w:val="bullet"/>
+      <w:lvlText w:val="o"/>
+      <w:lvlJc w:val="left"/>
+      <w:pPr>
+        <w:ind w:left="3600" w:hanging="360"/>
+      </w:pPr>
+      <w:rPr>
+        <w:rFonts w:ascii="Courier New" w:hAnsi="Courier New" w:cs="Courier New" w:hint="default"/>
+      </w:rPr>
+    </w:lvl>
+    <w:lvl w:ilvl="5" w:tplc="04090005" w:tentative="1">
+      <w:start w:val="1"/>
+      <w:numFmt w:val="bullet"/>
+      <w:lvlText w:val=""/>
+      <w:lvlJc w:val="left"/>
+      <w:pPr>
+        <w:ind w:left="4320" w:hanging="360"/>
+      </w:pPr>
+      <w:rPr>
+        <w:rFonts w:ascii="Wingdings" w:hAnsi="Wingdings" w:hint="default"/>
+      </w:rPr>
+    </w:lvl>
+    <w:lvl w:ilvl="6" w:tplc="04090001" w:tentative="1">
+      <w:start w:val="1"/>
+      <w:numFmt w:val="bullet"/>
+      <w:lvlText w:val=""/>
+      <w:lvlJc w:val="left"/>
+      <w:pPr>
+        <w:ind w:left="5040" w:hanging="360"/>
+      </w:pPr>
+      <w:rPr>
+        <w:rFonts w:ascii="Symbol" w:hAnsi="Symbol" w:hint="default"/>
+      </w:rPr>
+    </w:lvl>
+    <w:lvl w:ilvl="7" w:tplc="04090003" w:tentative="1">
+      <w:start w:val="1"/>
+      <w:numFmt w:val="bullet"/>
+      <w:lvlText w:val="o"/>
+      <w:lvlJc w:val="left"/>
+      <w:pPr>
+        <w:ind w:left="5760" w:hanging="360"/>
+      </w:pPr>
+      <w:rPr>
+        <w:rFonts w:ascii="Courier New" w:hAnsi="Courier New" w:cs="Courier New" w:hint="default"/>
+      </w:rPr>
+    </w:lvl>
+    <w:lvl w:ilvl="8" w:tplc="04090005" w:tentative="1">
+      <w:start w:val="1"/>
+      <w:numFmt w:val="bullet"/>
+      <w:lvlText w:val=""/>
+      <w:lvlJc w:val="left"/>
+      <w:pPr>
+        <w:ind w:left="6480" w:hanging="360"/>
+      </w:pPr>
+      <w:rPr>
+        <w:rFonts w:ascii="Wingdings" w:hAnsi="Wingdings" w:hint="default"/>
+      </w:rPr>
+    </w:lvl>
+  </w:abstractNum>
+  <w:abstractNum w:abstractNumId="19" w15:restartNumberingAfterBreak="0">
     <w:nsid w:val="7E721F36"/>
     <w:multiLevelType w:val="multilevel"/>
     <w:tmpl w:val="F12E39B2"/>
@@ -4455,55 +4667,64 @@
     </w:lvl>
   </w:abstractNum>
   <w:num w:numId="1">
+    <w:abstractNumId w:val="17"/>
+  </w:num>
+  <w:num w:numId="2">
+    <w:abstractNumId w:val="19"/>
+  </w:num>
+  <w:num w:numId="3">
+    <w:abstractNumId w:val="10"/>
+  </w:num>
+  <w:num w:numId="4">
+    <w:abstractNumId w:val="11"/>
+  </w:num>
+  <w:num w:numId="5">
+    <w:abstractNumId w:val="9"/>
+  </w:num>
+  <w:num w:numId="6">
+    <w:abstractNumId w:val="2"/>
+  </w:num>
+  <w:num w:numId="7">
+    <w:abstractNumId w:val="3"/>
+  </w:num>
+  <w:num w:numId="8">
+    <w:abstractNumId w:val="8"/>
+  </w:num>
+  <w:num w:numId="9">
     <w:abstractNumId w:val="15"/>
   </w:num>
-  <w:num w:numId="2">
+  <w:num w:numId="10">
+    <w:abstractNumId w:val="12"/>
+  </w:num>
+  <w:num w:numId="11">
+    <w:abstractNumId w:val="4"/>
+  </w:num>
+  <w:num w:numId="12">
+    <w:abstractNumId w:val="6"/>
+  </w:num>
+  <w:num w:numId="13">
     <w:abstractNumId w:val="16"/>
   </w:num>
-  <w:num w:numId="3">
-    <w:abstractNumId w:val="8"/>
+  <w:num w:numId="14">
+    <w:abstractNumId w:val="1"/>
   </w:num>
-  <w:num w:numId="4">
-    <w:abstractNumId w:val="9"/>
+  <w:num w:numId="15">
+    <w:abstractNumId w:val="13"/>
   </w:num>
-  <w:num w:numId="5">
+  <w:num w:numId="16">
+    <w:abstractNumId w:val="14"/>
+  </w:num>
+  <w:num w:numId="17">
+    <w:abstractNumId w:val="5"/>
+  </w:num>
+  <w:num w:numId="18">
+    <w:abstractNumId w:val="0"/>
+  </w:num>
+  <w:num w:numId="19">
     <w:abstractNumId w:val="7"/>
   </w:num>
-  <w:num w:numId="6">
-    <w:abstractNumId w:val="1"/>
-  </w:num>
-  <w:num w:numId="7">
-    <w:abstractNumId w:val="2"/>
-  </w:num>
-  <w:num w:numId="8">
-    <w:abstractNumId w:val="6"/>
-  </w:num>
-  <w:num w:numId="9">
-    <w:abstractNumId w:val="13"/>
-  </w:num>
-  <w:num w:numId="10">
-    <w:abstractNumId w:val="10"/>
-  </w:num>
-  <w:num w:numId="11">
-    <w:abstractNumId w:val="3"/>
-  </w:num>
-  <w:num w:numId="12">
-    <w:abstractNumId w:val="5"/>
-  </w:num>
-  <w:num w:numId="13">
-    <w:abstractNumId w:val="14"/>
-  </w:num>
-  <w:num w:numId="14">
-    <w:abstractNumId w:val="0"/>
-  </w:num>
-  <w:num w:numId="15">
-    <w:abstractNumId w:val="11"/>
-  </w:num>
-  <w:num w:numId="16">
-    <w:abstractNumId w:val="12"/>
-  </w:num>
-  <w:num w:numId="17">
-    <w:abstractNumId w:val="4"/>
+  <w:num w:numId="20">
+    <w:abstractNumId w:val="18"/>
   </w:num>
 </w:numbering>
 </file>
@@ -4541,6 +4762,7 @@
     <w:lsdException w:name="Strong" w:qFormat="1"/>
     <w:lsdException w:name="Emphasis" w:qFormat="1"/>
     <w:lsdException w:name="HTML Keyboard" w:semiHidden="1" w:unhideWhenUsed="1"/>
+    <w:lsdException w:name="Normal Table" w:semiHidden="1" w:unhideWhenUsed="1"/>
     <w:lsdException w:name="annotation subject" w:semiHidden="1" w:unhideWhenUsed="1"/>
     <w:lsdException w:name="No List" w:semiHidden="1" w:unhideWhenUsed="1"/>
     <w:lsdException w:name="Outline List 1" w:semiHidden="1" w:unhideWhenUsed="1"/>
@@ -4583,8 +4805,11 @@
     <w:lsdException w:name="Table Contemporary" w:semiHidden="1" w:unhideWhenUsed="1"/>
     <w:lsdException w:name="Table Elegant" w:semiHidden="1" w:unhideWhenUsed="1"/>
     <w:lsdException w:name="Table Professional" w:semiHidden="1" w:unhideWhenUsed="1"/>
+    <w:lsdException w:name="Table Subtle 1" w:semiHidden="1" w:unhideWhenUsed="1"/>
     <w:lsdException w:name="Table Subtle 2" w:semiHidden="1" w:unhideWhenUsed="1"/>
     <w:lsdException w:name="Table Web 1" w:semiHidden="1" w:unhideWhenUsed="1"/>
+    <w:lsdException w:name="Table Web 2" w:semiHidden="1" w:unhideWhenUsed="1"/>
+    <w:lsdException w:name="Table Web 3" w:semiHidden="1" w:unhideWhenUsed="1"/>
     <w:lsdException w:name="Balloon Text" w:semiHidden="1" w:unhideWhenUsed="1"/>
     <w:lsdException w:name="Table Theme" w:semiHidden="1" w:unhideWhenUsed="1"/>
     <w:lsdException w:name="Placeholder Text" w:semiHidden="1" w:uiPriority="99"/>

</xml_diff>

<commit_message>
made updates to the final doc
</commit_message>
<xml_diff>
--- a/ME459JonathonBlankDylanSchmitz.docx
+++ b/ME459JonathonBlankDylanSchmitz.docx
@@ -404,6 +404,52 @@
       <w:pPr>
         <w:jc w:val="center"/>
       </w:pPr>
+    </w:p>
+    <w:p>
+      <w:pPr>
+        <w:jc w:val="center"/>
+      </w:pPr>
+      <w:r>
+        <w:t>THIS LINK DOES NOT WORK</w:t>
+      </w:r>
+    </w:p>
+    <w:p>
+      <w:pPr>
+        <w:jc w:val="center"/>
+      </w:pPr>
+      <w:r>
+        <w:t xml:space="preserve">Git Repo: </w:t>
+      </w:r>
+      <w:hyperlink r:id="rId7" w:history="1">
+        <w:r>
+          <w:rPr>
+            <w:rStyle w:val="Hyperlink"/>
+          </w:rPr>
+          <w:t>https://github.com/jlblank5/</w:t>
+        </w:r>
+        <w:r>
+          <w:rPr>
+            <w:rStyle w:val="Hyperlink"/>
+          </w:rPr>
+          <w:t>ME45</w:t>
+        </w:r>
+        <w:r>
+          <w:rPr>
+            <w:rStyle w:val="Hyperlink"/>
+          </w:rPr>
+          <w:t>9_FinalProject_BlankSchmitz</w:t>
+        </w:r>
+      </w:hyperlink>
+    </w:p>
+    <w:p>
+      <w:pPr>
+        <w:jc w:val="center"/>
+      </w:pPr>
+    </w:p>
+    <w:p>
+      <w:pPr>
+        <w:jc w:val="center"/>
+      </w:pPr>
       <w:r>
         <w:t xml:space="preserve">The text of the abstract </w:t>
       </w:r>
@@ -594,7 +640,6 @@
         </w:rPr>
         <w:t xml:space="preserve">the </w:t>
       </w:r>
-      <w:proofErr w:type="spellStart"/>
       <w:r>
         <w:rPr>
           <w:rFonts w:ascii="Consolas" w:hAnsi="Consolas"/>
@@ -602,7 +647,6 @@
         </w:rPr>
         <w:t>git</w:t>
       </w:r>
-      <w:proofErr w:type="spellEnd"/>
       <w:r>
         <w:rPr>
           <w:highlight w:val="yellow"/>
@@ -749,7 +793,6 @@
         </w:rPr>
         <w:t xml:space="preserve"> </w:t>
       </w:r>
-      <w:proofErr w:type="spellStart"/>
       <w:r>
         <w:rPr>
           <w:rFonts w:ascii="Consolas" w:hAnsi="Consolas"/>
@@ -757,7 +800,6 @@
         </w:rPr>
         <w:t>git</w:t>
       </w:r>
-      <w:proofErr w:type="spellEnd"/>
       <w:r>
         <w:rPr>
           <w:highlight w:val="yellow"/>
@@ -895,22 +937,6 @@
         <w:jc w:val="center"/>
       </w:pPr>
     </w:p>
-    <w:p>
-      <w:pPr>
-        <w:jc w:val="center"/>
-      </w:pPr>
-    </w:p>
-    <w:p>
-      <w:pPr>
-        <w:jc w:val="center"/>
-      </w:pPr>
-    </w:p>
-    <w:p>
-      <w:pPr>
-        <w:jc w:val="center"/>
-      </w:pPr>
-    </w:p>
-    <w:p/>
     <w:p/>
     <w:p>
       <w:pPr>
@@ -1788,15 +1814,7 @@
         <w:jc w:val="both"/>
       </w:pPr>
       <w:r>
-        <w:t xml:space="preserve">The purpose of this project was to convert an algorithm that is frequently used in our lab from </w:t>
-      </w:r>
-      <w:proofErr w:type="spellStart"/>
-      <w:r>
-        <w:t>Matlab</w:t>
-      </w:r>
-      <w:proofErr w:type="spellEnd"/>
-      <w:r>
-        <w:t xml:space="preserve"> to C. We did this because of the time efficiency that algorithms written in C can provide. To summarize, the code that we are converting is a post-processing algorithm that computes the time delay in a correlated acceleration in response to a mechanical excitation passing by the successive accelerometers. Specifically, we will focus on implementing a code wrapper that filters and computes a normalized cross-correlation of two data signals, before making computations in response to the sorted mechanical tap signal. By doing so, we can compute a shear wave speed, which we use as a proxy to gauge tendon and ligament stress in humans. Having a version of this code written in C could potentially allow our group to gauge these stresses in real-time due to the timing efficiencies that we can leverage.</w:t>
+        <w:t>The purpose of this project was to convert an algorithm that is frequently used in our lab from Matlab to C. We did this because of the time efficiency that algorithms written in C can provide. To summarize, the code that we are converting is a post-processing algorithm that computes the time delay in a correlated acceleration in response to a mechanical excitation passing by the successive accelerometers. Specifically, we will focus on implementing a code wrapper that filters and computes a normalized cross-correlation of two data signals, before making computations in response to the sorted mechanical tap signal. By doing so, we can compute a shear wave speed, which we use as a proxy to gauge tendon and ligament stress in humans. Having a version of this code written in C could potentially allow our group to gauge these stresses in real-time due to the timing efficiencies that we can leverage.</w:t>
       </w:r>
     </w:p>
     <w:p>
@@ -1844,6 +1862,9 @@
       <w:r>
         <w:t>that the end-user can use to interface with the library of functions that we created. We then implemented a read function that loaded a LabVIEW file as a data matrix with three columns: the tap signal, the first accelerometer signal, and the second accelerometer signal. The next function implemented was a low and high pass Butterworth filter to eliminate noise in the accelerometer signals that would interfere with our cross-correlation. Then, we utilized a sorting algorithm to determine when “push” and “pull” tap events occurred, which corresponded to when a piezoelectric actuator pushed into and pulled away from the skin superficial to the tendon, respectively. Finally, we implemented a cross-correlation algorithm to compute the time delay in accelerometer wave arrival, which in turn was used to compute the shear wave speed for a known physical distance between the accelerometers.</w:t>
       </w:r>
+      <w:r>
+        <w:t xml:space="preserve"> To check whether the resulting wave speed calculation was correct, we compared its solution against the current Matlab algorithm, and timed the two to determine which was more efficient.</w:t>
+      </w:r>
     </w:p>
     <w:p>
       <w:pPr>
@@ -1900,7 +1921,86 @@
         <w:jc w:val="both"/>
       </w:pPr>
       <w:r>
+        <w:lastRenderedPageBreak/>
         <w:t>Most often, you have a comparison against sequential code, perhaps via a scaling analysis. Make sure you include plots and/or tables to show your results.</w:t>
+      </w:r>
+    </w:p>
+    <w:p>
+      <w:pPr>
+        <w:jc w:val="both"/>
+      </w:pPr>
+    </w:p>
+    <w:p>
+      <w:pPr>
+        <w:jc w:val="both"/>
+      </w:pPr>
+      <w:r>
+        <w:t>The computations returned by our wave speed algorithm written in C are correct. When comparing against the matlab solution, we have minimal error between the two algorithms (Fig. 1).</w:t>
+      </w:r>
+    </w:p>
+    <w:p>
+      <w:pPr>
+        <w:jc w:val="both"/>
+      </w:pPr>
+    </w:p>
+    <w:p>
+      <w:pPr>
+        <w:jc w:val="both"/>
+      </w:pPr>
+      <w:r>
+        <w:t>INSERT MATLAB vs C PLOT COMPARISON OF WAVE SPEED</w:t>
+      </w:r>
+    </w:p>
+    <w:p>
+      <w:pPr>
+        <w:jc w:val="both"/>
+      </w:pPr>
+    </w:p>
+    <w:p>
+      <w:pPr>
+        <w:jc w:val="both"/>
+      </w:pPr>
+      <w:r>
+        <w:t>The error that occurs at the peak of the wave speed signal is likely due to the post-computation filter that is applied in the Matlab algorithm and not within our C algorithm.</w:t>
+      </w:r>
+    </w:p>
+    <w:p>
+      <w:pPr>
+        <w:jc w:val="both"/>
+      </w:pPr>
+    </w:p>
+    <w:p>
+      <w:pPr>
+        <w:jc w:val="both"/>
+      </w:pPr>
+      <w:r>
+        <w:t>Additionally, the Matlab and C algorithms had very comparable execution times (Table 1).</w:t>
+      </w:r>
+    </w:p>
+    <w:p>
+      <w:pPr>
+        <w:jc w:val="both"/>
+      </w:pPr>
+    </w:p>
+    <w:p>
+      <w:pPr>
+        <w:jc w:val="both"/>
+      </w:pPr>
+      <w:r>
+        <w:t>INSERT TABULAR COMPARISON OF EXECUTION TIMES BETWEEN MATLAB AND C CODES</w:t>
+      </w:r>
+    </w:p>
+    <w:p>
+      <w:pPr>
+        <w:jc w:val="both"/>
+      </w:pPr>
+    </w:p>
+    <w:p>
+      <w:pPr>
+        <w:jc w:val="both"/>
+      </w:pPr>
+      <w:r>
+        <w:t>To further improve our algorithm, we will take advantage of temporal locality by making more efficient use of variables in the cache. Spatial locality has already been considered, as our increments are small within array indexing our data matrices are handles in row-major order.</w:t>
       </w:r>
     </w:p>
     <w:p>
@@ -1918,7 +2018,6 @@
       </w:pPr>
       <w:bookmarkStart w:id="3" w:name="_Toc531620940"/>
       <w:r>
-        <w:lastRenderedPageBreak/>
         <w:t>Deliverables</w:t>
       </w:r>
       <w:r>
@@ -1928,6 +2027,602 @@
       <w:r>
         <w:t xml:space="preserve"> </w:t>
       </w:r>
+    </w:p>
+    <w:p>
+      <w:pPr>
+        <w:jc w:val="both"/>
+      </w:pPr>
+      <w:r>
+        <w:t xml:space="preserve">We have provided a fully functional wave speed code. Inside of the git repository, the wrapper function, </w:t>
+      </w:r>
+      <w:r>
+        <w:rPr>
+          <w:b/>
+          <w:bCs/>
+        </w:rPr>
+        <w:t>wrapper.c</w:t>
+      </w:r>
+      <w:r>
+        <w:t>, is used to specify user parameters and call the extensive amount of functions that we have implemented, including:</w:t>
+      </w:r>
+    </w:p>
+    <w:p>
+      <w:pPr>
+        <w:pStyle w:val="ListParagraph"/>
+        <w:numPr>
+          <w:ilvl w:val="0"/>
+          <w:numId w:val="20"/>
+        </w:numPr>
+        <w:jc w:val="both"/>
+        <w:rPr>
+          <w:rFonts w:ascii="Times New Roman" w:hAnsi="Times New Roman" w:cs="Times New Roman"/>
+          <w:b/>
+          <w:bCs/>
+          <w:sz w:val="24"/>
+          <w:szCs w:val="24"/>
+        </w:rPr>
+        <w:sectPr>
+          <w:footerReference w:type="default" r:id="rId8"/>
+          <w:pgSz w:w="12240" w:h="15840"/>
+          <w:pgMar w:top="1440" w:right="1080" w:bottom="1440" w:left="1080" w:header="720" w:footer="720" w:gutter="0"/>
+          <w:cols w:space="720"/>
+          <w:docGrid w:linePitch="360"/>
+        </w:sectPr>
+      </w:pPr>
+    </w:p>
+    <w:p>
+      <w:pPr>
+        <w:pStyle w:val="ListParagraph"/>
+        <w:numPr>
+          <w:ilvl w:val="0"/>
+          <w:numId w:val="20"/>
+        </w:numPr>
+        <w:jc w:val="both"/>
+        <w:rPr>
+          <w:rFonts w:ascii="Times New Roman" w:hAnsi="Times New Roman" w:cs="Times New Roman"/>
+          <w:b/>
+          <w:bCs/>
+          <w:sz w:val="24"/>
+          <w:szCs w:val="24"/>
+        </w:rPr>
+      </w:pPr>
+      <w:r>
+        <w:rPr>
+          <w:rFonts w:ascii="Times New Roman" w:hAnsi="Times New Roman" w:cs="Times New Roman"/>
+          <w:b/>
+          <w:bCs/>
+          <w:sz w:val="24"/>
+          <w:szCs w:val="24"/>
+        </w:rPr>
+        <w:t>readLVM.c</w:t>
+      </w:r>
+    </w:p>
+    <w:p>
+      <w:pPr>
+        <w:pStyle w:val="ListParagraph"/>
+        <w:numPr>
+          <w:ilvl w:val="0"/>
+          <w:numId w:val="20"/>
+        </w:numPr>
+        <w:jc w:val="both"/>
+        <w:rPr>
+          <w:rFonts w:ascii="Times New Roman" w:hAnsi="Times New Roman" w:cs="Times New Roman"/>
+          <w:b/>
+          <w:bCs/>
+          <w:sz w:val="24"/>
+          <w:szCs w:val="24"/>
+        </w:rPr>
+      </w:pPr>
+      <w:r>
+        <w:rPr>
+          <w:rFonts w:ascii="Times New Roman" w:hAnsi="Times New Roman" w:cs="Times New Roman"/>
+          <w:b/>
+          <w:bCs/>
+          <w:sz w:val="24"/>
+          <w:szCs w:val="24"/>
+        </w:rPr>
+        <w:t>writeCSV.c</w:t>
+      </w:r>
+    </w:p>
+    <w:p>
+      <w:pPr>
+        <w:pStyle w:val="ListParagraph"/>
+        <w:numPr>
+          <w:ilvl w:val="0"/>
+          <w:numId w:val="20"/>
+        </w:numPr>
+        <w:jc w:val="both"/>
+        <w:rPr>
+          <w:rFonts w:ascii="Times New Roman" w:hAnsi="Times New Roman" w:cs="Times New Roman"/>
+          <w:b/>
+          <w:bCs/>
+          <w:sz w:val="24"/>
+          <w:szCs w:val="24"/>
+        </w:rPr>
+      </w:pPr>
+      <w:r>
+        <w:rPr>
+          <w:rFonts w:ascii="Times New Roman" w:hAnsi="Times New Roman" w:cs="Times New Roman"/>
+          <w:b/>
+          <w:bCs/>
+          <w:sz w:val="24"/>
+          <w:szCs w:val="24"/>
+        </w:rPr>
+        <w:t>filtfilt.c</w:t>
+      </w:r>
+    </w:p>
+    <w:p>
+      <w:pPr>
+        <w:pStyle w:val="ListParagraph"/>
+        <w:numPr>
+          <w:ilvl w:val="0"/>
+          <w:numId w:val="20"/>
+        </w:numPr>
+        <w:jc w:val="both"/>
+        <w:rPr>
+          <w:rFonts w:ascii="Times New Roman" w:hAnsi="Times New Roman" w:cs="Times New Roman"/>
+          <w:b/>
+          <w:bCs/>
+          <w:sz w:val="24"/>
+          <w:szCs w:val="24"/>
+        </w:rPr>
+      </w:pPr>
+      <w:r>
+        <w:rPr>
+          <w:rFonts w:ascii="Times New Roman" w:hAnsi="Times New Roman" w:cs="Times New Roman"/>
+          <w:b/>
+          <w:bCs/>
+          <w:sz w:val="24"/>
+          <w:szCs w:val="24"/>
+        </w:rPr>
+        <w:t>butterLP.c</w:t>
+      </w:r>
+    </w:p>
+    <w:p>
+      <w:pPr>
+        <w:pStyle w:val="ListParagraph"/>
+        <w:numPr>
+          <w:ilvl w:val="0"/>
+          <w:numId w:val="20"/>
+        </w:numPr>
+        <w:jc w:val="both"/>
+        <w:rPr>
+          <w:rFonts w:ascii="Times New Roman" w:hAnsi="Times New Roman" w:cs="Times New Roman"/>
+          <w:b/>
+          <w:bCs/>
+          <w:sz w:val="24"/>
+          <w:szCs w:val="24"/>
+        </w:rPr>
+      </w:pPr>
+      <w:r>
+        <w:rPr>
+          <w:rFonts w:ascii="Times New Roman" w:hAnsi="Times New Roman" w:cs="Times New Roman"/>
+          <w:b/>
+          <w:bCs/>
+          <w:sz w:val="24"/>
+          <w:szCs w:val="24"/>
+        </w:rPr>
+        <w:t>butterHP.c</w:t>
+      </w:r>
+    </w:p>
+    <w:p>
+      <w:pPr>
+        <w:pStyle w:val="ListParagraph"/>
+        <w:numPr>
+          <w:ilvl w:val="0"/>
+          <w:numId w:val="20"/>
+        </w:numPr>
+        <w:jc w:val="both"/>
+        <w:rPr>
+          <w:rFonts w:ascii="Times New Roman" w:hAnsi="Times New Roman" w:cs="Times New Roman"/>
+          <w:b/>
+          <w:bCs/>
+          <w:sz w:val="24"/>
+          <w:szCs w:val="24"/>
+        </w:rPr>
+      </w:pPr>
+      <w:r>
+        <w:rPr>
+          <w:rFonts w:ascii="Times New Roman" w:hAnsi="Times New Roman" w:cs="Times New Roman"/>
+          <w:b/>
+          <w:bCs/>
+          <w:sz w:val="24"/>
+          <w:szCs w:val="24"/>
+        </w:rPr>
+        <w:t>sort.c</w:t>
+      </w:r>
+    </w:p>
+    <w:p>
+      <w:pPr>
+        <w:pStyle w:val="ListParagraph"/>
+        <w:numPr>
+          <w:ilvl w:val="0"/>
+          <w:numId w:val="20"/>
+        </w:numPr>
+        <w:jc w:val="both"/>
+        <w:rPr>
+          <w:rFonts w:ascii="Times New Roman" w:hAnsi="Times New Roman" w:cs="Times New Roman"/>
+          <w:b/>
+          <w:bCs/>
+          <w:sz w:val="24"/>
+          <w:szCs w:val="24"/>
+        </w:rPr>
+      </w:pPr>
+      <w:r>
+        <w:rPr>
+          <w:rFonts w:ascii="Times New Roman" w:hAnsi="Times New Roman" w:cs="Times New Roman"/>
+          <w:b/>
+          <w:bCs/>
+          <w:sz w:val="24"/>
+          <w:szCs w:val="24"/>
+        </w:rPr>
+        <w:t>xcorr.c</w:t>
+      </w:r>
+    </w:p>
+    <w:p>
+      <w:pPr>
+        <w:jc w:val="both"/>
+        <w:sectPr>
+          <w:type w:val="continuous"/>
+          <w:pgSz w:w="12240" w:h="15840"/>
+          <w:pgMar w:top="1440" w:right="1080" w:bottom="1440" w:left="1080" w:header="720" w:footer="720" w:gutter="0"/>
+          <w:cols w:num="2" w:space="720"/>
+          <w:docGrid w:linePitch="360"/>
+        </w:sectPr>
+      </w:pPr>
+    </w:p>
+    <w:p>
+      <w:pPr>
+        <w:jc w:val="both"/>
+      </w:pPr>
+    </w:p>
+    <w:p>
+      <w:pPr>
+        <w:jc w:val="both"/>
+      </w:pPr>
+      <w:r>
+        <w:t xml:space="preserve">The following libraries provide </w:t>
+      </w:r>
+      <w:r>
+        <w:t>the function above. Included below are necessary external libraries:</w:t>
+      </w:r>
+    </w:p>
+    <w:p>
+      <w:pPr>
+        <w:pStyle w:val="ListParagraph"/>
+        <w:numPr>
+          <w:ilvl w:val="0"/>
+          <w:numId w:val="21"/>
+        </w:numPr>
+        <w:jc w:val="both"/>
+        <w:rPr>
+          <w:rFonts w:ascii="Times New Roman" w:hAnsi="Times New Roman" w:cs="Times New Roman"/>
+          <w:b/>
+          <w:bCs/>
+          <w:sz w:val="24"/>
+          <w:szCs w:val="24"/>
+        </w:rPr>
+        <w:sectPr>
+          <w:type w:val="continuous"/>
+          <w:pgSz w:w="12240" w:h="15840"/>
+          <w:pgMar w:top="1440" w:right="1080" w:bottom="1440" w:left="1080" w:header="720" w:footer="720" w:gutter="0"/>
+          <w:cols w:space="720"/>
+          <w:docGrid w:linePitch="360"/>
+        </w:sectPr>
+      </w:pPr>
+    </w:p>
+    <w:p>
+      <w:pPr>
+        <w:pStyle w:val="ListParagraph"/>
+        <w:numPr>
+          <w:ilvl w:val="0"/>
+          <w:numId w:val="21"/>
+        </w:numPr>
+        <w:jc w:val="both"/>
+        <w:rPr>
+          <w:rFonts w:ascii="Times New Roman" w:hAnsi="Times New Roman" w:cs="Times New Roman"/>
+          <w:b/>
+          <w:bCs/>
+          <w:sz w:val="24"/>
+          <w:szCs w:val="24"/>
+        </w:rPr>
+      </w:pPr>
+      <w:r>
+        <w:rPr>
+          <w:rFonts w:ascii="Times New Roman" w:hAnsi="Times New Roman" w:cs="Times New Roman"/>
+          <w:b/>
+          <w:bCs/>
+          <w:sz w:val="24"/>
+          <w:szCs w:val="24"/>
+        </w:rPr>
+        <w:t>stdlib.h</w:t>
+      </w:r>
+    </w:p>
+    <w:p>
+      <w:pPr>
+        <w:pStyle w:val="ListParagraph"/>
+        <w:numPr>
+          <w:ilvl w:val="0"/>
+          <w:numId w:val="21"/>
+        </w:numPr>
+        <w:jc w:val="both"/>
+        <w:rPr>
+          <w:rFonts w:ascii="Times New Roman" w:hAnsi="Times New Roman" w:cs="Times New Roman"/>
+          <w:b/>
+          <w:bCs/>
+          <w:sz w:val="24"/>
+          <w:szCs w:val="24"/>
+        </w:rPr>
+      </w:pPr>
+      <w:r>
+        <w:rPr>
+          <w:rFonts w:ascii="Times New Roman" w:hAnsi="Times New Roman" w:cs="Times New Roman"/>
+          <w:b/>
+          <w:bCs/>
+          <w:sz w:val="24"/>
+          <w:szCs w:val="24"/>
+        </w:rPr>
+        <w:t>stdio.h</w:t>
+      </w:r>
+    </w:p>
+    <w:p>
+      <w:pPr>
+        <w:pStyle w:val="ListParagraph"/>
+        <w:numPr>
+          <w:ilvl w:val="0"/>
+          <w:numId w:val="21"/>
+        </w:numPr>
+        <w:jc w:val="both"/>
+        <w:rPr>
+          <w:rFonts w:ascii="Times New Roman" w:hAnsi="Times New Roman" w:cs="Times New Roman"/>
+          <w:b/>
+          <w:bCs/>
+          <w:sz w:val="24"/>
+          <w:szCs w:val="24"/>
+        </w:rPr>
+      </w:pPr>
+      <w:r>
+        <w:rPr>
+          <w:rFonts w:ascii="Times New Roman" w:hAnsi="Times New Roman" w:cs="Times New Roman"/>
+          <w:b/>
+          <w:bCs/>
+          <w:sz w:val="24"/>
+          <w:szCs w:val="24"/>
+        </w:rPr>
+        <w:t>stdbool.h</w:t>
+      </w:r>
+    </w:p>
+    <w:p>
+      <w:pPr>
+        <w:pStyle w:val="ListParagraph"/>
+        <w:numPr>
+          <w:ilvl w:val="0"/>
+          <w:numId w:val="21"/>
+        </w:numPr>
+        <w:jc w:val="both"/>
+        <w:rPr>
+          <w:rFonts w:ascii="Times New Roman" w:hAnsi="Times New Roman" w:cs="Times New Roman"/>
+          <w:b/>
+          <w:bCs/>
+          <w:sz w:val="24"/>
+          <w:szCs w:val="24"/>
+        </w:rPr>
+      </w:pPr>
+      <w:r>
+        <w:rPr>
+          <w:rFonts w:ascii="Times New Roman" w:hAnsi="Times New Roman" w:cs="Times New Roman"/>
+          <w:b/>
+          <w:bCs/>
+          <w:sz w:val="24"/>
+          <w:szCs w:val="24"/>
+        </w:rPr>
+        <w:t>time.h</w:t>
+      </w:r>
+    </w:p>
+    <w:p>
+      <w:pPr>
+        <w:pStyle w:val="ListParagraph"/>
+        <w:numPr>
+          <w:ilvl w:val="0"/>
+          <w:numId w:val="21"/>
+        </w:numPr>
+        <w:jc w:val="both"/>
+        <w:rPr>
+          <w:rFonts w:ascii="Times New Roman" w:hAnsi="Times New Roman" w:cs="Times New Roman"/>
+          <w:b/>
+          <w:bCs/>
+          <w:sz w:val="24"/>
+          <w:szCs w:val="24"/>
+        </w:rPr>
+      </w:pPr>
+      <w:r>
+        <w:rPr>
+          <w:rFonts w:ascii="Times New Roman" w:hAnsi="Times New Roman" w:cs="Times New Roman"/>
+          <w:b/>
+          <w:bCs/>
+          <w:sz w:val="24"/>
+          <w:szCs w:val="24"/>
+        </w:rPr>
+        <w:t>fileIO.h</w:t>
+      </w:r>
+    </w:p>
+    <w:p>
+      <w:pPr>
+        <w:pStyle w:val="ListParagraph"/>
+        <w:numPr>
+          <w:ilvl w:val="0"/>
+          <w:numId w:val="21"/>
+        </w:numPr>
+        <w:jc w:val="both"/>
+        <w:rPr>
+          <w:rFonts w:ascii="Times New Roman" w:hAnsi="Times New Roman" w:cs="Times New Roman"/>
+          <w:b/>
+          <w:bCs/>
+          <w:sz w:val="24"/>
+          <w:szCs w:val="24"/>
+        </w:rPr>
+      </w:pPr>
+      <w:r>
+        <w:rPr>
+          <w:rFonts w:ascii="Times New Roman" w:hAnsi="Times New Roman" w:cs="Times New Roman"/>
+          <w:b/>
+          <w:bCs/>
+          <w:sz w:val="24"/>
+          <w:szCs w:val="24"/>
+        </w:rPr>
+        <w:t>filter.h</w:t>
+      </w:r>
+    </w:p>
+    <w:p>
+      <w:pPr>
+        <w:pStyle w:val="ListParagraph"/>
+        <w:numPr>
+          <w:ilvl w:val="0"/>
+          <w:numId w:val="21"/>
+        </w:numPr>
+        <w:jc w:val="both"/>
+        <w:rPr>
+          <w:rFonts w:ascii="Times New Roman" w:hAnsi="Times New Roman" w:cs="Times New Roman"/>
+          <w:b/>
+          <w:bCs/>
+          <w:sz w:val="24"/>
+          <w:szCs w:val="24"/>
+        </w:rPr>
+      </w:pPr>
+      <w:r>
+        <w:rPr>
+          <w:rFonts w:ascii="Times New Roman" w:hAnsi="Times New Roman" w:cs="Times New Roman"/>
+          <w:b/>
+          <w:bCs/>
+          <w:sz w:val="24"/>
+          <w:szCs w:val="24"/>
+        </w:rPr>
+        <w:t>sort.h</w:t>
+      </w:r>
+    </w:p>
+    <w:p>
+      <w:pPr>
+        <w:pStyle w:val="ListParagraph"/>
+        <w:numPr>
+          <w:ilvl w:val="0"/>
+          <w:numId w:val="21"/>
+        </w:numPr>
+        <w:jc w:val="both"/>
+        <w:rPr>
+          <w:rFonts w:ascii="Times New Roman" w:hAnsi="Times New Roman" w:cs="Times New Roman"/>
+          <w:b/>
+          <w:bCs/>
+          <w:sz w:val="24"/>
+          <w:szCs w:val="24"/>
+        </w:rPr>
+      </w:pPr>
+      <w:r>
+        <w:rPr>
+          <w:rFonts w:ascii="Times New Roman" w:hAnsi="Times New Roman" w:cs="Times New Roman"/>
+          <w:b/>
+          <w:bCs/>
+          <w:sz w:val="24"/>
+          <w:szCs w:val="24"/>
+        </w:rPr>
+        <w:t>xcorr.h</w:t>
+      </w:r>
+    </w:p>
+    <w:p>
+      <w:pPr>
+        <w:pStyle w:val="ListParagraph"/>
+        <w:numPr>
+          <w:ilvl w:val="0"/>
+          <w:numId w:val="21"/>
+        </w:numPr>
+        <w:jc w:val="both"/>
+        <w:rPr>
+          <w:rFonts w:ascii="Times New Roman" w:hAnsi="Times New Roman" w:cs="Times New Roman"/>
+          <w:b/>
+          <w:bCs/>
+          <w:sz w:val="24"/>
+          <w:szCs w:val="24"/>
+        </w:rPr>
+      </w:pPr>
+      <w:r>
+        <w:rPr>
+          <w:rFonts w:ascii="Times New Roman" w:hAnsi="Times New Roman" w:cs="Times New Roman"/>
+          <w:b/>
+          <w:bCs/>
+          <w:sz w:val="24"/>
+          <w:szCs w:val="24"/>
+        </w:rPr>
+        <w:t>filter.h</w:t>
+      </w:r>
+    </w:p>
+    <w:p>
+      <w:pPr>
+        <w:jc w:val="both"/>
+        <w:sectPr>
+          <w:type w:val="continuous"/>
+          <w:pgSz w:w="12240" w:h="15840"/>
+          <w:pgMar w:top="1440" w:right="1080" w:bottom="1440" w:left="1080" w:header="720" w:footer="720" w:gutter="0"/>
+          <w:cols w:num="2" w:space="720"/>
+          <w:docGrid w:linePitch="360"/>
+        </w:sectPr>
+      </w:pPr>
+    </w:p>
+    <w:p>
+      <w:pPr>
+        <w:jc w:val="both"/>
+      </w:pPr>
+    </w:p>
+    <w:p>
+      <w:pPr>
+        <w:jc w:val="both"/>
+      </w:pPr>
+      <w:r>
+        <w:t xml:space="preserve">To run the code, the user simply needs to have the sample data </w:t>
+      </w:r>
+      <w:r>
+        <w:rPr>
+          <w:b/>
+          <w:bCs/>
+        </w:rPr>
+        <w:t>check2.lvm</w:t>
+      </w:r>
+      <w:r>
+        <w:rPr>
+          <w:b/>
+          <w:bCs/>
+        </w:rPr>
+        <w:t xml:space="preserve"> </w:t>
+      </w:r>
+      <w:r>
+        <w:t>inside of the current directory. The function call is as follows:</w:t>
+      </w:r>
+    </w:p>
+    <w:p>
+      <w:pPr>
+        <w:jc w:val="both"/>
+      </w:pPr>
+    </w:p>
+    <w:p>
+      <w:pPr>
+        <w:jc w:val="both"/>
+        <w:rPr>
+          <w:b/>
+          <w:bCs/>
+        </w:rPr>
+      </w:pPr>
+      <w:r>
+        <w:rPr>
+          <w:b/>
+          <w:bCs/>
+        </w:rPr>
+        <w:t>gcc wrapper.c filtfilt.c butterLP.c butterHP.c sort.c xcorr.c readLVM.c writeCSV.c -o -Wall -O3 ./wrapper.exe</w:t>
+      </w:r>
+      <w:bookmarkStart w:id="4" w:name="_GoBack"/>
+      <w:bookmarkEnd w:id="4"/>
+    </w:p>
+    <w:p>
+      <w:pPr>
+        <w:jc w:val="both"/>
+      </w:pPr>
     </w:p>
     <w:p>
       <w:pPr>
@@ -1983,6 +2678,7 @@
           <w:sz w:val="24"/>
           <w:szCs w:val="24"/>
         </w:rPr>
+        <w:lastRenderedPageBreak/>
         <w:t>On multi-student teams, each team member should submit a final report; i.e., this document. However, the code should be in one repo</w:t>
       </w:r>
     </w:p>
@@ -2024,7 +2720,6 @@
         </w:rPr>
         <w:t xml:space="preserve">your </w:t>
       </w:r>
-      <w:proofErr w:type="spellStart"/>
       <w:r>
         <w:rPr>
           <w:rFonts w:ascii="Consolas" w:eastAsia="Times New Roman" w:hAnsi="Consolas" w:cs="Times New Roman"/>
@@ -2033,7 +2728,6 @@
         </w:rPr>
         <w:t>git</w:t>
       </w:r>
-      <w:proofErr w:type="spellEnd"/>
       <w:r>
         <w:rPr>
           <w:rFonts w:ascii="Times New Roman" w:eastAsia="Times New Roman" w:hAnsi="Times New Roman" w:cs="Times New Roman"/>
@@ -2100,11 +2794,11 @@
           <w:numId w:val="15"/>
         </w:numPr>
       </w:pPr>
-      <w:bookmarkStart w:id="4" w:name="_Toc531620941"/>
+      <w:bookmarkStart w:id="5" w:name="_Toc531620941"/>
       <w:r>
         <w:t>Conclusions and Future Work</w:t>
       </w:r>
-      <w:bookmarkEnd w:id="4"/>
+      <w:bookmarkEnd w:id="5"/>
     </w:p>
     <w:p>
       <w:pPr>
@@ -2140,14 +2834,14 @@
           <w:rFonts w:ascii="Times New Roman" w:hAnsi="Times New Roman" w:cs="Times New Roman"/>
         </w:rPr>
       </w:pPr>
-      <w:bookmarkStart w:id="5" w:name="_Toc531620942"/>
+      <w:bookmarkStart w:id="6" w:name="_Toc531620942"/>
       <w:r>
         <w:rPr>
           <w:rFonts w:ascii="Times New Roman" w:hAnsi="Times New Roman" w:cs="Times New Roman"/>
         </w:rPr>
         <w:t>References</w:t>
       </w:r>
-      <w:bookmarkEnd w:id="5"/>
+      <w:bookmarkEnd w:id="6"/>
     </w:p>
     <w:p>
       <w:pPr>
@@ -2167,23 +2861,7 @@
           <w:color w:val="222222"/>
           <w:shd w:val="clear" w:color="auto" w:fill="FFFFFF"/>
         </w:rPr>
-        <w:t xml:space="preserve">Martin, J.A., Brandon, S.C.E., </w:t>
-      </w:r>
-      <w:proofErr w:type="spellStart"/>
-      <w:r>
-        <w:rPr>
-          <w:color w:val="222222"/>
-          <w:shd w:val="clear" w:color="auto" w:fill="FFFFFF"/>
-        </w:rPr>
-        <w:t>Keuler</w:t>
-      </w:r>
-      <w:proofErr w:type="spellEnd"/>
-      <w:r>
-        <w:rPr>
-          <w:color w:val="222222"/>
-          <w:shd w:val="clear" w:color="auto" w:fill="FFFFFF"/>
-        </w:rPr>
-        <w:t>, E.M. </w:t>
+        <w:t>Martin, J.A., Brandon, S.C.E., Keuler, E.M. </w:t>
       </w:r>
       <w:r>
         <w:rPr>
@@ -2208,21 +2886,8 @@
           <w:color w:val="222222"/>
           <w:shd w:val="clear" w:color="auto" w:fill="FFFFFF"/>
         </w:rPr>
-        <w:t xml:space="preserve">Nat </w:t>
-      </w:r>
-      <w:bookmarkStart w:id="6" w:name="_GoBack"/>
-      <w:bookmarkEnd w:id="6"/>
-      <w:proofErr w:type="spellStart"/>
-      <w:r>
-        <w:rPr>
-          <w:i/>
-          <w:iCs/>
-          <w:color w:val="222222"/>
-          <w:shd w:val="clear" w:color="auto" w:fill="FFFFFF"/>
-        </w:rPr>
-        <w:t>Commun</w:t>
-      </w:r>
-      <w:proofErr w:type="spellEnd"/>
+        <w:t>Nat Commun</w:t>
+      </w:r>
       <w:r>
         <w:rPr>
           <w:color w:val="222222"/>
@@ -2244,14 +2909,7 @@
           <w:color w:val="222222"/>
           <w:shd w:val="clear" w:color="auto" w:fill="FFFFFF"/>
         </w:rPr>
-        <w:t>1592 (2018) doi:10.1038/s41467-018-03797-6</w:t>
-      </w:r>
-      <w:r>
-        <w:rPr>
-          <w:color w:val="222222"/>
-          <w:shd w:val="clear" w:color="auto" w:fill="FFFFFF"/>
-        </w:rPr>
-        <w:t>.</w:t>
+        <w:t>1592 (2018) doi:10.1038/s41467-018-03797-6.</w:t>
       </w:r>
     </w:p>
     <w:p>
@@ -2269,7 +2927,7 @@
       </w:pPr>
     </w:p>
     <w:sectPr>
-      <w:footerReference w:type="default" r:id="rId7"/>
+      <w:type w:val="continuous"/>
       <w:pgSz w:w="12240" w:h="15840"/>
       <w:pgMar w:top="1440" w:right="1080" w:bottom="1440" w:left="1080" w:header="720" w:footer="720" w:gutter="0"/>
       <w:cols w:space="720"/>
@@ -3880,6 +4538,119 @@
     </w:lvl>
   </w:abstractNum>
   <w:abstractNum w:abstractNumId="13" w15:restartNumberingAfterBreak="0">
+    <w:nsid w:val="40320C20"/>
+    <w:multiLevelType w:val="hybridMultilevel"/>
+    <w:tmpl w:val="986ABCEE"/>
+    <w:lvl w:ilvl="0" w:tplc="04090001">
+      <w:start w:val="1"/>
+      <w:numFmt w:val="bullet"/>
+      <w:lvlText w:val=""/>
+      <w:lvlJc w:val="left"/>
+      <w:pPr>
+        <w:ind w:left="720" w:hanging="360"/>
+      </w:pPr>
+      <w:rPr>
+        <w:rFonts w:ascii="Symbol" w:hAnsi="Symbol" w:hint="default"/>
+      </w:rPr>
+    </w:lvl>
+    <w:lvl w:ilvl="1" w:tplc="04090003" w:tentative="1">
+      <w:start w:val="1"/>
+      <w:numFmt w:val="bullet"/>
+      <w:lvlText w:val="o"/>
+      <w:lvlJc w:val="left"/>
+      <w:pPr>
+        <w:ind w:left="1440" w:hanging="360"/>
+      </w:pPr>
+      <w:rPr>
+        <w:rFonts w:ascii="Courier New" w:hAnsi="Courier New" w:cs="Courier New" w:hint="default"/>
+      </w:rPr>
+    </w:lvl>
+    <w:lvl w:ilvl="2" w:tplc="04090005" w:tentative="1">
+      <w:start w:val="1"/>
+      <w:numFmt w:val="bullet"/>
+      <w:lvlText w:val=""/>
+      <w:lvlJc w:val="left"/>
+      <w:pPr>
+        <w:ind w:left="2160" w:hanging="360"/>
+      </w:pPr>
+      <w:rPr>
+        <w:rFonts w:ascii="Wingdings" w:hAnsi="Wingdings" w:hint="default"/>
+      </w:rPr>
+    </w:lvl>
+    <w:lvl w:ilvl="3" w:tplc="04090001" w:tentative="1">
+      <w:start w:val="1"/>
+      <w:numFmt w:val="bullet"/>
+      <w:lvlText w:val=""/>
+      <w:lvlJc w:val="left"/>
+      <w:pPr>
+        <w:ind w:left="2880" w:hanging="360"/>
+      </w:pPr>
+      <w:rPr>
+        <w:rFonts w:ascii="Symbol" w:hAnsi="Symbol" w:hint="default"/>
+      </w:rPr>
+    </w:lvl>
+    <w:lvl w:ilvl="4" w:tplc="04090003" w:tentative="1">
+      <w:start w:val="1"/>
+      <w:numFmt w:val="bullet"/>
+      <w:lvlText w:val="o"/>
+      <w:lvlJc w:val="left"/>
+      <w:pPr>
+        <w:ind w:left="3600" w:hanging="360"/>
+      </w:pPr>
+      <w:rPr>
+        <w:rFonts w:ascii="Courier New" w:hAnsi="Courier New" w:cs="Courier New" w:hint="default"/>
+      </w:rPr>
+    </w:lvl>
+    <w:lvl w:ilvl="5" w:tplc="04090005" w:tentative="1">
+      <w:start w:val="1"/>
+      <w:numFmt w:val="bullet"/>
+      <w:lvlText w:val=""/>
+      <w:lvlJc w:val="left"/>
+      <w:pPr>
+        <w:ind w:left="4320" w:hanging="360"/>
+      </w:pPr>
+      <w:rPr>
+        <w:rFonts w:ascii="Wingdings" w:hAnsi="Wingdings" w:hint="default"/>
+      </w:rPr>
+    </w:lvl>
+    <w:lvl w:ilvl="6" w:tplc="04090001" w:tentative="1">
+      <w:start w:val="1"/>
+      <w:numFmt w:val="bullet"/>
+      <w:lvlText w:val=""/>
+      <w:lvlJc w:val="left"/>
+      <w:pPr>
+        <w:ind w:left="5040" w:hanging="360"/>
+      </w:pPr>
+      <w:rPr>
+        <w:rFonts w:ascii="Symbol" w:hAnsi="Symbol" w:hint="default"/>
+      </w:rPr>
+    </w:lvl>
+    <w:lvl w:ilvl="7" w:tplc="04090003" w:tentative="1">
+      <w:start w:val="1"/>
+      <w:numFmt w:val="bullet"/>
+      <w:lvlText w:val="o"/>
+      <w:lvlJc w:val="left"/>
+      <w:pPr>
+        <w:ind w:left="5760" w:hanging="360"/>
+      </w:pPr>
+      <w:rPr>
+        <w:rFonts w:ascii="Courier New" w:hAnsi="Courier New" w:cs="Courier New" w:hint="default"/>
+      </w:rPr>
+    </w:lvl>
+    <w:lvl w:ilvl="8" w:tplc="04090005" w:tentative="1">
+      <w:start w:val="1"/>
+      <w:numFmt w:val="bullet"/>
+      <w:lvlText w:val=""/>
+      <w:lvlJc w:val="left"/>
+      <w:pPr>
+        <w:ind w:left="6480" w:hanging="360"/>
+      </w:pPr>
+      <w:rPr>
+        <w:rFonts w:ascii="Wingdings" w:hAnsi="Wingdings" w:hint="default"/>
+      </w:rPr>
+    </w:lvl>
+  </w:abstractNum>
+  <w:abstractNum w:abstractNumId="14" w15:restartNumberingAfterBreak="0">
     <w:nsid w:val="41E82D50"/>
     <w:multiLevelType w:val="hybridMultilevel"/>
     <w:tmpl w:val="AD10B238"/>
@@ -3968,7 +4739,7 @@
       </w:pPr>
     </w:lvl>
   </w:abstractNum>
-  <w:abstractNum w:abstractNumId="14" w15:restartNumberingAfterBreak="0">
+  <w:abstractNum w:abstractNumId="15" w15:restartNumberingAfterBreak="0">
     <w:nsid w:val="48B471E1"/>
     <w:multiLevelType w:val="hybridMultilevel"/>
     <w:tmpl w:val="122A1E0E"/>
@@ -4081,7 +4852,7 @@
       </w:rPr>
     </w:lvl>
   </w:abstractNum>
-  <w:abstractNum w:abstractNumId="15" w15:restartNumberingAfterBreak="0">
+  <w:abstractNum w:abstractNumId="16" w15:restartNumberingAfterBreak="0">
     <w:nsid w:val="606F3F05"/>
     <w:multiLevelType w:val="hybridMultilevel"/>
     <w:tmpl w:val="CC92B498"/>
@@ -4200,7 +4971,7 @@
       </w:pPr>
     </w:lvl>
   </w:abstractNum>
-  <w:abstractNum w:abstractNumId="16" w15:restartNumberingAfterBreak="0">
+  <w:abstractNum w:abstractNumId="17" w15:restartNumberingAfterBreak="0">
     <w:nsid w:val="61D74A9A"/>
     <w:multiLevelType w:val="multilevel"/>
     <w:tmpl w:val="5D702E38"/>
@@ -4321,7 +5092,7 @@
       </w:rPr>
     </w:lvl>
   </w:abstractNum>
-  <w:abstractNum w:abstractNumId="17" w15:restartNumberingAfterBreak="0">
+  <w:abstractNum w:abstractNumId="18" w15:restartNumberingAfterBreak="0">
     <w:nsid w:val="6CDE3FDB"/>
     <w:multiLevelType w:val="hybridMultilevel"/>
     <w:tmpl w:val="F1584E8A"/>
@@ -4440,10 +5211,10 @@
       </w:pPr>
     </w:lvl>
   </w:abstractNum>
-  <w:abstractNum w:abstractNumId="18" w15:restartNumberingAfterBreak="0">
+  <w:abstractNum w:abstractNumId="19" w15:restartNumberingAfterBreak="0">
     <w:nsid w:val="7D834FD8"/>
     <w:multiLevelType w:val="hybridMultilevel"/>
-    <w:tmpl w:val="9DA66F50"/>
+    <w:tmpl w:val="E676F16A"/>
     <w:lvl w:ilvl="0" w:tplc="04090001">
       <w:start w:val="1"/>
       <w:numFmt w:val="bullet"/>
@@ -4553,7 +5324,7 @@
       </w:rPr>
     </w:lvl>
   </w:abstractNum>
-  <w:abstractNum w:abstractNumId="19" w15:restartNumberingAfterBreak="0">
+  <w:abstractNum w:abstractNumId="20" w15:restartNumberingAfterBreak="0">
     <w:nsid w:val="7E721F36"/>
     <w:multiLevelType w:val="multilevel"/>
     <w:tmpl w:val="F12E39B2"/>
@@ -4667,10 +5438,10 @@
     </w:lvl>
   </w:abstractNum>
   <w:num w:numId="1">
-    <w:abstractNumId w:val="17"/>
+    <w:abstractNumId w:val="18"/>
   </w:num>
   <w:num w:numId="2">
-    <w:abstractNumId w:val="19"/>
+    <w:abstractNumId w:val="20"/>
   </w:num>
   <w:num w:numId="3">
     <w:abstractNumId w:val="10"/>
@@ -4691,7 +5462,7 @@
     <w:abstractNumId w:val="8"/>
   </w:num>
   <w:num w:numId="9">
-    <w:abstractNumId w:val="15"/>
+    <w:abstractNumId w:val="16"/>
   </w:num>
   <w:num w:numId="10">
     <w:abstractNumId w:val="12"/>
@@ -4703,16 +5474,16 @@
     <w:abstractNumId w:val="6"/>
   </w:num>
   <w:num w:numId="13">
-    <w:abstractNumId w:val="16"/>
+    <w:abstractNumId w:val="17"/>
   </w:num>
   <w:num w:numId="14">
     <w:abstractNumId w:val="1"/>
   </w:num>
   <w:num w:numId="15">
-    <w:abstractNumId w:val="13"/>
+    <w:abstractNumId w:val="14"/>
   </w:num>
   <w:num w:numId="16">
-    <w:abstractNumId w:val="14"/>
+    <w:abstractNumId w:val="15"/>
   </w:num>
   <w:num w:numId="17">
     <w:abstractNumId w:val="5"/>
@@ -4724,7 +5495,10 @@
     <w:abstractNumId w:val="7"/>
   </w:num>
   <w:num w:numId="20">
-    <w:abstractNumId w:val="18"/>
+    <w:abstractNumId w:val="19"/>
+  </w:num>
+  <w:num w:numId="21">
+    <w:abstractNumId w:val="13"/>
   </w:num>
 </w:numbering>
 </file>
@@ -5241,6 +6015,15 @@
       <w:szCs w:val="22"/>
     </w:rPr>
   </w:style>
+  <w:style w:type="character" w:styleId="FollowedHyperlink">
+    <w:name w:val="FollowedHyperlink"/>
+    <w:basedOn w:val="DefaultParagraphFont"/>
+    <w:rsid w:val="008F28FF"/>
+    <w:rPr>
+      <w:color w:val="954F72" w:themeColor="followedHyperlink"/>
+      <w:u w:val="single"/>
+    </w:rPr>
+  </w:style>
 </w:styles>
 </file>
 

</xml_diff>

<commit_message>
final commit, document finished
</commit_message>
<xml_diff>
--- a/ME459JonathonBlankDylanSchmitz.docx
+++ b/ME459JonathonBlankDylanSchmitz.docx
@@ -408,20 +408,15 @@
       <w:r>
         <w:t xml:space="preserve"> Repo: </w:t>
       </w:r>
-      <w:hyperlink r:id="rId7" w:history="1">
-        <w:r>
-          <w:rPr>
-            <w:rStyle w:val="Hyperlink"/>
-          </w:rPr>
-          <w:t>https://github.com/jlblank5/ME459_FinalProject_BlankSchmitz.</w:t>
-        </w:r>
-        <w:r>
-          <w:rPr>
-            <w:rStyle w:val="Hyperlink"/>
-          </w:rPr>
-          <w:t>git</w:t>
-        </w:r>
-      </w:hyperlink>
+      <w:r>
+        <w:t>https://github.com/jlblank5/ME459_FinalP</w:t>
+      </w:r>
+      <w:r>
+        <w:t>r</w:t>
+      </w:r>
+      <w:r>
+        <w:t>oject_BlankSchmitz.git</w:t>
+      </w:r>
     </w:p>
     <w:p/>
     <w:p>
@@ -501,8 +496,6 @@
           <w:sz w:val="22"/>
         </w:rPr>
       </w:pPr>
-      <w:bookmarkStart w:id="0" w:name="_GoBack"/>
-      <w:bookmarkEnd w:id="0"/>
     </w:p>
     <w:p>
       <w:pPr>
@@ -864,7 +857,7 @@
             <w:noProof/>
             <w:webHidden/>
           </w:rPr>
-          <w:t>4</w:t>
+          <w:t>5</w:t>
         </w:r>
         <w:r>
           <w:rPr>
@@ -952,7 +945,7 @@
             <w:noProof/>
             <w:webHidden/>
           </w:rPr>
-          <w:t>4</w:t>
+          <w:t>6</w:t>
         </w:r>
         <w:r>
           <w:rPr>
@@ -1040,7 +1033,7 @@
             <w:noProof/>
             <w:webHidden/>
           </w:rPr>
-          <w:t>4</w:t>
+          <w:t>6</w:t>
         </w:r>
         <w:r>
           <w:rPr>
@@ -1111,7 +1104,7 @@
             <w:noProof/>
             <w:webHidden/>
           </w:rPr>
-          <w:t>4</w:t>
+          <w:t>7</w:t>
         </w:r>
         <w:r>
           <w:rPr>
@@ -1437,7 +1430,7 @@
           <w:numId w:val="15"/>
         </w:numPr>
       </w:pPr>
-      <w:bookmarkStart w:id="1" w:name="_Toc531620937"/>
+      <w:bookmarkStart w:id="0" w:name="_Toc531620937"/>
       <w:r>
         <w:t xml:space="preserve">Problem </w:t>
       </w:r>
@@ -1447,7 +1440,7 @@
       <w:r>
         <w:t>tatement</w:t>
       </w:r>
-      <w:bookmarkEnd w:id="1"/>
+      <w:bookmarkEnd w:id="0"/>
     </w:p>
     <w:p>
       <w:pPr>
@@ -1478,11 +1471,11 @@
           <w:numId w:val="15"/>
         </w:numPr>
       </w:pPr>
-      <w:bookmarkStart w:id="2" w:name="_Toc531620938"/>
+      <w:bookmarkStart w:id="1" w:name="_Toc531620938"/>
       <w:r>
         <w:t>Solution description</w:t>
       </w:r>
-      <w:bookmarkEnd w:id="2"/>
+      <w:bookmarkEnd w:id="1"/>
     </w:p>
     <w:p>
       <w:pPr>
@@ -1494,8 +1487,79 @@
       <w:r>
         <w:t>that the end-user can use to interface with the library of functions that we created. We then implemented a read function that loaded a LabVIEW file as a data matrix with three columns: the tap signal, the first accelerometer signal, and the second accelerometer signal. The next function implemented was a low and high pass Butterworth filter to eliminate noise in the accelerometer signals that would interfere with our cross-correlation. Then, we utilized a sorting algorithm to determine when “push” and “pull” tap events occurred, which corresponded to when a piezoelectric actuator pushed into and pulled away from the skin superficial to the tendon, respectively. Finally, we implemented a cross-correlation algorithm to compute the time delay in accelerometer wave arrival, which in turn was used to compute the shear wave speed for a known physical distance between the accelerometers.</w:t>
       </w:r>
-      <w:r>
-        <w:t xml:space="preserve"> </w:t>
+    </w:p>
+    <w:p>
+      <w:pPr>
+        <w:jc w:val="center"/>
+      </w:pPr>
+      <w:r>
+        <w:rPr>
+          <w:noProof/>
+        </w:rPr>
+        <w:lastRenderedPageBreak/>
+        <w:drawing>
+          <wp:inline distT="0" distB="0" distL="0" distR="0" wp14:anchorId="5D80E735" wp14:editId="625085D7">
+            <wp:extent cx="4493108" cy="2421467"/>
+            <wp:effectExtent l="0" t="0" r="0" b="0"/>
+            <wp:docPr id="2" name="Picture 2"/>
+            <wp:cNvGraphicFramePr>
+              <a:graphicFrameLocks xmlns:a="http://schemas.openxmlformats.org/drawingml/2006/main" noChangeAspect="1"/>
+            </wp:cNvGraphicFramePr>
+            <a:graphic xmlns:a="http://schemas.openxmlformats.org/drawingml/2006/main">
+              <a:graphicData uri="http://schemas.openxmlformats.org/drawingml/2006/picture">
+                <pic:pic xmlns:pic="http://schemas.openxmlformats.org/drawingml/2006/picture">
+                  <pic:nvPicPr>
+                    <pic:cNvPr id="0" name="Picture 2"/>
+                    <pic:cNvPicPr>
+                      <a:picLocks noChangeAspect="1" noChangeArrowheads="1"/>
+                    </pic:cNvPicPr>
+                  </pic:nvPicPr>
+                  <pic:blipFill>
+                    <a:blip r:embed="rId7">
+                      <a:extLst>
+                        <a:ext uri="{28A0092B-C50C-407E-A947-70E740481C1C}">
+                          <a14:useLocalDpi xmlns:a14="http://schemas.microsoft.com/office/drawing/2010/main" val="0"/>
+                        </a:ext>
+                      </a:extLst>
+                    </a:blip>
+                    <a:srcRect/>
+                    <a:stretch>
+                      <a:fillRect/>
+                    </a:stretch>
+                  </pic:blipFill>
+                  <pic:spPr bwMode="auto">
+                    <a:xfrm>
+                      <a:off x="0" y="0"/>
+                      <a:ext cx="4502946" cy="2426769"/>
+                    </a:xfrm>
+                    <a:prstGeom prst="rect">
+                      <a:avLst/>
+                    </a:prstGeom>
+                    <a:noFill/>
+                    <a:ln>
+                      <a:noFill/>
+                    </a:ln>
+                  </pic:spPr>
+                </pic:pic>
+              </a:graphicData>
+            </a:graphic>
+          </wp:inline>
+        </w:drawing>
+      </w:r>
+    </w:p>
+    <w:p>
+      <w:pPr>
+        <w:jc w:val="center"/>
+      </w:pPr>
+      <w:r>
+        <w:rPr>
+          <w:b/>
+          <w:bCs/>
+        </w:rPr>
+        <w:t>Figure 1:</w:t>
+      </w:r>
+      <w:r>
+        <w:t xml:space="preserve"> Two filtered accelerometer signals are parsed into distinct tap events (single event shown). The temporal cross-correlation between a template taken from acc1 and the reference signal acc2 gives a maximum when the time delay corresponds to the shear wave arrival at each measurement point. From this, we compute wave speed as the distance divided by this time shift.</w:t>
       </w:r>
     </w:p>
     <w:p>
@@ -1563,7 +1627,7 @@
           <w:numId w:val="15"/>
         </w:numPr>
       </w:pPr>
-      <w:bookmarkStart w:id="3" w:name="_Toc531620939"/>
+      <w:bookmarkStart w:id="2" w:name="_Toc531620939"/>
       <w:r>
         <w:t xml:space="preserve">Overview of results. </w:t>
       </w:r>
@@ -1573,6 +1637,151 @@
       <w:r>
         <w:t xml:space="preserve"> of your project</w:t>
       </w:r>
+      <w:bookmarkEnd w:id="2"/>
+    </w:p>
+    <w:p>
+      <w:pPr>
+        <w:jc w:val="both"/>
+      </w:pPr>
+      <w:r>
+        <w:t xml:space="preserve">The computations returned by our wave speed algorithm written in C are correct. When comparing against the </w:t>
+      </w:r>
+      <w:proofErr w:type="spellStart"/>
+      <w:r>
+        <w:t>matlab</w:t>
+      </w:r>
+      <w:proofErr w:type="spellEnd"/>
+      <w:r>
+        <w:t xml:space="preserve"> solution, we have minimal error between the two algorithms (Fig. </w:t>
+      </w:r>
+      <w:r>
+        <w:t>2</w:t>
+      </w:r>
+      <w:r>
+        <w:t>).</w:t>
+      </w:r>
+    </w:p>
+    <w:p>
+      <w:pPr>
+        <w:jc w:val="both"/>
+      </w:pPr>
+    </w:p>
+    <w:p>
+      <w:pPr>
+        <w:jc w:val="center"/>
+      </w:pPr>
+      <w:r>
+        <w:drawing>
+          <wp:inline distT="0" distB="0" distL="0" distR="0" wp14:anchorId="7CCE0077" wp14:editId="624E3594">
+            <wp:extent cx="4978400" cy="2595749"/>
+            <wp:effectExtent l="0" t="0" r="0" b="0"/>
+            <wp:docPr id="1" name="Picture 1"/>
+            <wp:cNvGraphicFramePr>
+              <a:graphicFrameLocks xmlns:a="http://schemas.openxmlformats.org/drawingml/2006/main" noChangeAspect="1"/>
+            </wp:cNvGraphicFramePr>
+            <a:graphic xmlns:a="http://schemas.openxmlformats.org/drawingml/2006/main">
+              <a:graphicData uri="http://schemas.openxmlformats.org/drawingml/2006/picture">
+                <pic:pic xmlns:pic="http://schemas.openxmlformats.org/drawingml/2006/picture">
+                  <pic:nvPicPr>
+                    <pic:cNvPr id="0" name="Picture 1"/>
+                    <pic:cNvPicPr>
+                      <a:picLocks noChangeAspect="1" noChangeArrowheads="1"/>
+                    </pic:cNvPicPr>
+                  </pic:nvPicPr>
+                  <pic:blipFill>
+                    <a:blip r:embed="rId8">
+                      <a:extLst>
+                        <a:ext uri="{28A0092B-C50C-407E-A947-70E740481C1C}">
+                          <a14:useLocalDpi xmlns:a14="http://schemas.microsoft.com/office/drawing/2010/main" val="0"/>
+                        </a:ext>
+                      </a:extLst>
+                    </a:blip>
+                    <a:srcRect/>
+                    <a:stretch>
+                      <a:fillRect/>
+                    </a:stretch>
+                  </pic:blipFill>
+                  <pic:spPr bwMode="auto">
+                    <a:xfrm>
+                      <a:off x="0" y="0"/>
+                      <a:ext cx="4985755" cy="2599584"/>
+                    </a:xfrm>
+                    <a:prstGeom prst="rect">
+                      <a:avLst/>
+                    </a:prstGeom>
+                    <a:noFill/>
+                    <a:ln>
+                      <a:noFill/>
+                    </a:ln>
+                  </pic:spPr>
+                </pic:pic>
+              </a:graphicData>
+            </a:graphic>
+          </wp:inline>
+        </w:drawing>
+      </w:r>
+    </w:p>
+    <w:p>
+      <w:pPr>
+        <w:jc w:val="center"/>
+      </w:pPr>
+      <w:r>
+        <w:rPr>
+          <w:b/>
+          <w:bCs/>
+        </w:rPr>
+        <w:t xml:space="preserve">Figure </w:t>
+      </w:r>
+      <w:r>
+        <w:rPr>
+          <w:b/>
+          <w:bCs/>
+        </w:rPr>
+        <w:t>2</w:t>
+      </w:r>
+      <w:r>
+        <w:rPr>
+          <w:b/>
+          <w:bCs/>
+        </w:rPr>
+        <w:t>:</w:t>
+      </w:r>
+      <w:r>
+        <w:t xml:space="preserve"> Achilles tendon wave speeds computed for walking with an active ankle exosuit.</w:t>
+      </w:r>
+    </w:p>
+    <w:p>
+      <w:pPr>
+        <w:jc w:val="center"/>
+      </w:pPr>
+    </w:p>
+    <w:p>
+      <w:pPr>
+        <w:jc w:val="both"/>
+      </w:pPr>
+      <w:r>
+        <w:t xml:space="preserve">The error that occurs at the peak of the wave speed signal is likely due to the </w:t>
+      </w:r>
+      <w:r>
+        <w:t xml:space="preserve">additional </w:t>
+      </w:r>
+      <w:r>
+        <w:t xml:space="preserve">post-computation filter that is applied in the </w:t>
+      </w:r>
+      <w:proofErr w:type="spellStart"/>
+      <w:r>
+        <w:t>Matlab</w:t>
+      </w:r>
+      <w:proofErr w:type="spellEnd"/>
+      <w:r>
+        <w:t xml:space="preserve"> algorithm and not within our C algorithm.</w:t>
+      </w:r>
+    </w:p>
+    <w:p>
+      <w:pPr>
+        <w:jc w:val="both"/>
+      </w:pPr>
+      <w:bookmarkStart w:id="3" w:name="_GoBack"/>
       <w:bookmarkEnd w:id="3"/>
     </w:p>
     <w:p>
@@ -1580,41 +1789,24 @@
         <w:jc w:val="both"/>
       </w:pPr>
       <w:r>
-        <w:t xml:space="preserve">The computations returned by our wave speed algorithm written in C are correct. When comparing against the </w:t>
+        <w:t xml:space="preserve">Additionally, the </w:t>
       </w:r>
       <w:proofErr w:type="spellStart"/>
       <w:r>
-        <w:t>matlab</w:t>
+        <w:t>Matlab</w:t>
       </w:r>
       <w:proofErr w:type="spellEnd"/>
       <w:r>
-        <w:t xml:space="preserve"> solution, we have minimal error between the two algorithms (Fig. 1).</w:t>
-      </w:r>
-    </w:p>
-    <w:p>
-      <w:pPr>
-        <w:jc w:val="both"/>
-      </w:pPr>
-    </w:p>
-    <w:p>
-      <w:pPr>
-        <w:jc w:val="both"/>
-      </w:pPr>
-      <w:r>
-        <w:t>INSERT MATLAB vs C PLOT COMPARISON OF WAVE SPEED</w:t>
-      </w:r>
-    </w:p>
-    <w:p>
-      <w:pPr>
-        <w:jc w:val="both"/>
-      </w:pPr>
-    </w:p>
-    <w:p>
-      <w:pPr>
-        <w:jc w:val="both"/>
-      </w:pPr>
-      <w:r>
-        <w:t xml:space="preserve">The error that occurs at the peak of the wave speed signal is likely due to the post-computation filter that is applied in the </w:t>
+        <w:t xml:space="preserve"> and C algorithms had very comparable execution times</w:t>
+      </w:r>
+      <w:r>
+        <w:t>:</w:t>
+      </w:r>
+      <w:r>
+        <w:t xml:space="preserve"> 6.8</w:t>
+      </w:r>
+      <w:r>
+        <w:t xml:space="preserve"> seconds for </w:t>
       </w:r>
       <w:proofErr w:type="spellStart"/>
       <w:r>
@@ -1622,41 +1814,13 @@
       </w:r>
       <w:proofErr w:type="spellEnd"/>
       <w:r>
-        <w:t xml:space="preserve"> algorithm and not within our C algorithm.</w:t>
-      </w:r>
-    </w:p>
-    <w:p>
-      <w:pPr>
-        <w:jc w:val="both"/>
-      </w:pPr>
-    </w:p>
-    <w:p>
-      <w:pPr>
-        <w:jc w:val="both"/>
-      </w:pPr>
-      <w:r>
-        <w:t xml:space="preserve">Additionally, the </w:t>
-      </w:r>
-      <w:proofErr w:type="spellStart"/>
-      <w:r>
-        <w:t>Matlab</w:t>
-      </w:r>
-      <w:proofErr w:type="spellEnd"/>
-      <w:r>
-        <w:t xml:space="preserve"> and C algorithms had very comparable execution times (Table 1).</w:t>
-      </w:r>
-    </w:p>
-    <w:p>
-      <w:pPr>
-        <w:jc w:val="both"/>
-      </w:pPr>
-    </w:p>
-    <w:p>
-      <w:pPr>
-        <w:jc w:val="both"/>
-      </w:pPr>
-      <w:r>
-        <w:t>INSERT TABULAR COMPARISON OF EXECUTION TIMES BETWEEN MATLAB AND C CODES</w:t>
+        <w:t xml:space="preserve"> and </w:t>
+      </w:r>
+      <w:r>
+        <w:t>8.5 seconds</w:t>
+      </w:r>
+      <w:r>
+        <w:t xml:space="preserve"> for C.</w:t>
       </w:r>
     </w:p>
     <w:p>
@@ -1736,7 +1900,7 @@
           <w:szCs w:val="24"/>
         </w:rPr>
         <w:sectPr>
-          <w:footerReference w:type="default" r:id="rId8"/>
+          <w:footerReference w:type="default" r:id="rId9"/>
           <w:pgSz w:w="12240" w:h="15840"/>
           <w:pgMar w:top="1440" w:right="1080" w:bottom="1440" w:left="1080" w:header="720" w:footer="720" w:gutter="0"/>
           <w:cols w:space="720"/>
@@ -2024,7 +2188,7 @@
           <w:sz w:val="24"/>
           <w:szCs w:val="24"/>
         </w:rPr>
-        <w:t>stdlib.h</w:t>
+        <w:t>fileIO.h</w:t>
       </w:r>
       <w:proofErr w:type="spellEnd"/>
     </w:p>
@@ -2053,7 +2217,7 @@
           <w:sz w:val="24"/>
           <w:szCs w:val="24"/>
         </w:rPr>
-        <w:t>stdio.h</w:t>
+        <w:t>filter.h</w:t>
       </w:r>
       <w:proofErr w:type="spellEnd"/>
     </w:p>
@@ -2082,7 +2246,7 @@
           <w:sz w:val="24"/>
           <w:szCs w:val="24"/>
         </w:rPr>
-        <w:t>stdbool.h</w:t>
+        <w:t>sort.h</w:t>
       </w:r>
       <w:proofErr w:type="spellEnd"/>
     </w:p>
@@ -2093,175 +2257,6 @@
           <w:ilvl w:val="0"/>
           <w:numId w:val="21"/>
         </w:numPr>
-        <w:jc w:val="both"/>
-        <w:rPr>
-          <w:rFonts w:ascii="Times New Roman" w:hAnsi="Times New Roman" w:cs="Times New Roman"/>
-          <w:b/>
-          <w:bCs/>
-          <w:sz w:val="24"/>
-          <w:szCs w:val="24"/>
-        </w:rPr>
-      </w:pPr>
-      <w:proofErr w:type="spellStart"/>
-      <w:r>
-        <w:rPr>
-          <w:rFonts w:ascii="Times New Roman" w:hAnsi="Times New Roman" w:cs="Times New Roman"/>
-          <w:b/>
-          <w:bCs/>
-          <w:sz w:val="24"/>
-          <w:szCs w:val="24"/>
-        </w:rPr>
-        <w:t>time.h</w:t>
-      </w:r>
-      <w:proofErr w:type="spellEnd"/>
-    </w:p>
-    <w:p>
-      <w:pPr>
-        <w:pStyle w:val="ListParagraph"/>
-        <w:numPr>
-          <w:ilvl w:val="0"/>
-          <w:numId w:val="21"/>
-        </w:numPr>
-        <w:jc w:val="both"/>
-        <w:rPr>
-          <w:rFonts w:ascii="Times New Roman" w:hAnsi="Times New Roman" w:cs="Times New Roman"/>
-          <w:b/>
-          <w:bCs/>
-          <w:sz w:val="24"/>
-          <w:szCs w:val="24"/>
-        </w:rPr>
-      </w:pPr>
-      <w:proofErr w:type="spellStart"/>
-      <w:r>
-        <w:rPr>
-          <w:rFonts w:ascii="Times New Roman" w:hAnsi="Times New Roman" w:cs="Times New Roman"/>
-          <w:b/>
-          <w:bCs/>
-          <w:sz w:val="24"/>
-          <w:szCs w:val="24"/>
-        </w:rPr>
-        <w:t>fileIO.h</w:t>
-      </w:r>
-      <w:proofErr w:type="spellEnd"/>
-    </w:p>
-    <w:p>
-      <w:pPr>
-        <w:pStyle w:val="ListParagraph"/>
-        <w:numPr>
-          <w:ilvl w:val="0"/>
-          <w:numId w:val="21"/>
-        </w:numPr>
-        <w:jc w:val="both"/>
-        <w:rPr>
-          <w:rFonts w:ascii="Times New Roman" w:hAnsi="Times New Roman" w:cs="Times New Roman"/>
-          <w:b/>
-          <w:bCs/>
-          <w:sz w:val="24"/>
-          <w:szCs w:val="24"/>
-        </w:rPr>
-      </w:pPr>
-      <w:proofErr w:type="spellStart"/>
-      <w:r>
-        <w:rPr>
-          <w:rFonts w:ascii="Times New Roman" w:hAnsi="Times New Roman" w:cs="Times New Roman"/>
-          <w:b/>
-          <w:bCs/>
-          <w:sz w:val="24"/>
-          <w:szCs w:val="24"/>
-        </w:rPr>
-        <w:t>filter.h</w:t>
-      </w:r>
-      <w:proofErr w:type="spellEnd"/>
-    </w:p>
-    <w:p>
-      <w:pPr>
-        <w:pStyle w:val="ListParagraph"/>
-        <w:numPr>
-          <w:ilvl w:val="0"/>
-          <w:numId w:val="21"/>
-        </w:numPr>
-        <w:jc w:val="both"/>
-        <w:rPr>
-          <w:rFonts w:ascii="Times New Roman" w:hAnsi="Times New Roman" w:cs="Times New Roman"/>
-          <w:b/>
-          <w:bCs/>
-          <w:sz w:val="24"/>
-          <w:szCs w:val="24"/>
-        </w:rPr>
-      </w:pPr>
-      <w:proofErr w:type="spellStart"/>
-      <w:r>
-        <w:rPr>
-          <w:rFonts w:ascii="Times New Roman" w:hAnsi="Times New Roman" w:cs="Times New Roman"/>
-          <w:b/>
-          <w:bCs/>
-          <w:sz w:val="24"/>
-          <w:szCs w:val="24"/>
-        </w:rPr>
-        <w:t>sort.h</w:t>
-      </w:r>
-      <w:proofErr w:type="spellEnd"/>
-    </w:p>
-    <w:p>
-      <w:pPr>
-        <w:pStyle w:val="ListParagraph"/>
-        <w:numPr>
-          <w:ilvl w:val="0"/>
-          <w:numId w:val="21"/>
-        </w:numPr>
-        <w:jc w:val="both"/>
-        <w:rPr>
-          <w:rFonts w:ascii="Times New Roman" w:hAnsi="Times New Roman" w:cs="Times New Roman"/>
-          <w:b/>
-          <w:bCs/>
-          <w:sz w:val="24"/>
-          <w:szCs w:val="24"/>
-        </w:rPr>
-      </w:pPr>
-      <w:proofErr w:type="spellStart"/>
-      <w:r>
-        <w:rPr>
-          <w:rFonts w:ascii="Times New Roman" w:hAnsi="Times New Roman" w:cs="Times New Roman"/>
-          <w:b/>
-          <w:bCs/>
-          <w:sz w:val="24"/>
-          <w:szCs w:val="24"/>
-        </w:rPr>
-        <w:t>xcorr.h</w:t>
-      </w:r>
-      <w:proofErr w:type="spellEnd"/>
-    </w:p>
-    <w:p>
-      <w:pPr>
-        <w:pStyle w:val="ListParagraph"/>
-        <w:numPr>
-          <w:ilvl w:val="0"/>
-          <w:numId w:val="21"/>
-        </w:numPr>
-        <w:jc w:val="both"/>
-        <w:rPr>
-          <w:rFonts w:ascii="Times New Roman" w:hAnsi="Times New Roman" w:cs="Times New Roman"/>
-          <w:b/>
-          <w:bCs/>
-          <w:sz w:val="24"/>
-          <w:szCs w:val="24"/>
-        </w:rPr>
-      </w:pPr>
-      <w:proofErr w:type="spellStart"/>
-      <w:r>
-        <w:rPr>
-          <w:rFonts w:ascii="Times New Roman" w:hAnsi="Times New Roman" w:cs="Times New Roman"/>
-          <w:b/>
-          <w:bCs/>
-          <w:sz w:val="24"/>
-          <w:szCs w:val="24"/>
-        </w:rPr>
-        <w:t>filter.h</w:t>
-      </w:r>
-      <w:proofErr w:type="spellEnd"/>
-    </w:p>
-    <w:p>
-      <w:pPr>
         <w:jc w:val="both"/>
         <w:sectPr>
           <w:type w:val="continuous"/>
@@ -2271,193 +2266,242 @@
           <w:docGrid w:linePitch="360"/>
         </w:sectPr>
       </w:pPr>
-    </w:p>
-    <w:p>
-      <w:pPr>
-        <w:jc w:val="both"/>
-      </w:pPr>
-    </w:p>
-    <w:p>
-      <w:pPr>
-        <w:jc w:val="both"/>
-      </w:pPr>
-      <w:r>
-        <w:t xml:space="preserve">To run the code, the user simply needs to have the sample data </w:t>
-      </w:r>
-      <w:r>
-        <w:rPr>
+      <w:proofErr w:type="spellStart"/>
+      <w:r>
+        <w:rPr>
+          <w:rFonts w:ascii="Times New Roman" w:hAnsi="Times New Roman" w:cs="Times New Roman"/>
           <w:b/>
           <w:bCs/>
-        </w:rPr>
-        <w:t>check2.lvm</w:t>
+          <w:sz w:val="24"/>
+          <w:szCs w:val="24"/>
+        </w:rPr>
+        <w:t>xcorr.h</w:t>
+      </w:r>
+      <w:proofErr w:type="spellEnd"/>
+    </w:p>
+    <w:p>
+      <w:pPr>
+        <w:jc w:val="both"/>
+      </w:pPr>
+    </w:p>
+    <w:p>
+      <w:pPr>
+        <w:jc w:val="both"/>
+      </w:pPr>
+      <w:r>
+        <w:t xml:space="preserve">To run the code, the user simply needs to have the sample data </w:t>
       </w:r>
       <w:r>
         <w:rPr>
           <w:b/>
           <w:bCs/>
         </w:rPr>
-        <w:t xml:space="preserve"> </w:t>
-      </w:r>
-      <w:r>
-        <w:t>inside of the current directory. The function call is as follows:</w:t>
-      </w:r>
-    </w:p>
-    <w:p>
-      <w:pPr>
-        <w:jc w:val="both"/>
-      </w:pPr>
-    </w:p>
-    <w:p>
-      <w:pPr>
-        <w:jc w:val="both"/>
+        <w:t>check2.lvm</w:t>
+      </w:r>
+      <w:r>
         <w:rPr>
           <w:b/>
           <w:bCs/>
         </w:rPr>
-      </w:pPr>
-      <w:proofErr w:type="spellStart"/>
-      <w:r>
+        <w:t xml:space="preserve"> </w:t>
+      </w:r>
+      <w:r>
+        <w:t xml:space="preserve">inside of the current directory. The </w:t>
+      </w:r>
+      <w:r>
+        <w:t>compile command</w:t>
+      </w:r>
+      <w:r>
+        <w:t xml:space="preserve"> is as follows:</w:t>
+      </w:r>
+    </w:p>
+    <w:p>
+      <w:pPr>
+        <w:jc w:val="both"/>
+      </w:pPr>
+    </w:p>
+    <w:p>
+      <w:pPr>
+        <w:jc w:val="both"/>
         <w:rPr>
           <w:b/>
           <w:bCs/>
         </w:rPr>
-        <w:t>gcc</w:t>
-      </w:r>
-      <w:proofErr w:type="spellEnd"/>
+      </w:pPr>
+      <w:proofErr w:type="spellStart"/>
       <w:r>
         <w:rPr>
           <w:b/>
           <w:bCs/>
         </w:rPr>
-        <w:t xml:space="preserve"> </w:t>
-      </w:r>
-      <w:proofErr w:type="spellStart"/>
+        <w:t>gcc</w:t>
+      </w:r>
+      <w:proofErr w:type="spellEnd"/>
       <w:r>
         <w:rPr>
           <w:b/>
           <w:bCs/>
         </w:rPr>
-        <w:t>wrapper.c</w:t>
-      </w:r>
-      <w:proofErr w:type="spellEnd"/>
+        <w:t xml:space="preserve"> </w:t>
+      </w:r>
+      <w:proofErr w:type="spellStart"/>
       <w:r>
         <w:rPr>
           <w:b/>
           <w:bCs/>
         </w:rPr>
-        <w:t xml:space="preserve"> </w:t>
-      </w:r>
-      <w:proofErr w:type="spellStart"/>
+        <w:t>wrapper.c</w:t>
+      </w:r>
+      <w:proofErr w:type="spellEnd"/>
       <w:r>
         <w:rPr>
           <w:b/>
           <w:bCs/>
         </w:rPr>
-        <w:t>filtfilt.c</w:t>
-      </w:r>
-      <w:proofErr w:type="spellEnd"/>
+        <w:t xml:space="preserve"> </w:t>
+      </w:r>
+      <w:proofErr w:type="spellStart"/>
       <w:r>
         <w:rPr>
           <w:b/>
           <w:bCs/>
         </w:rPr>
-        <w:t xml:space="preserve"> </w:t>
-      </w:r>
-      <w:proofErr w:type="spellStart"/>
+        <w:t>filtfilt.c</w:t>
+      </w:r>
+      <w:proofErr w:type="spellEnd"/>
       <w:r>
         <w:rPr>
           <w:b/>
           <w:bCs/>
         </w:rPr>
-        <w:t>butterLP.c</w:t>
-      </w:r>
-      <w:proofErr w:type="spellEnd"/>
+        <w:t xml:space="preserve"> </w:t>
+      </w:r>
+      <w:proofErr w:type="spellStart"/>
       <w:r>
         <w:rPr>
           <w:b/>
           <w:bCs/>
         </w:rPr>
-        <w:t xml:space="preserve"> </w:t>
-      </w:r>
-      <w:proofErr w:type="spellStart"/>
+        <w:t>butterLP.c</w:t>
+      </w:r>
+      <w:proofErr w:type="spellEnd"/>
       <w:r>
         <w:rPr>
           <w:b/>
           <w:bCs/>
         </w:rPr>
-        <w:t>butterHP.c</w:t>
-      </w:r>
-      <w:proofErr w:type="spellEnd"/>
+        <w:t xml:space="preserve"> </w:t>
+      </w:r>
+      <w:proofErr w:type="spellStart"/>
       <w:r>
         <w:rPr>
           <w:b/>
           <w:bCs/>
         </w:rPr>
-        <w:t xml:space="preserve"> </w:t>
-      </w:r>
-      <w:proofErr w:type="spellStart"/>
+        <w:t>butterHP.c</w:t>
+      </w:r>
+      <w:proofErr w:type="spellEnd"/>
       <w:r>
         <w:rPr>
           <w:b/>
           <w:bCs/>
         </w:rPr>
-        <w:t>sort.c</w:t>
-      </w:r>
-      <w:proofErr w:type="spellEnd"/>
+        <w:t xml:space="preserve"> </w:t>
+      </w:r>
+      <w:proofErr w:type="spellStart"/>
       <w:r>
         <w:rPr>
           <w:b/>
           <w:bCs/>
         </w:rPr>
-        <w:t xml:space="preserve"> </w:t>
-      </w:r>
-      <w:proofErr w:type="spellStart"/>
+        <w:t>sort.c</w:t>
+      </w:r>
+      <w:proofErr w:type="spellEnd"/>
       <w:r>
         <w:rPr>
           <w:b/>
           <w:bCs/>
         </w:rPr>
-        <w:t>xcorr.c</w:t>
-      </w:r>
-      <w:proofErr w:type="spellEnd"/>
+        <w:t xml:space="preserve"> </w:t>
+      </w:r>
+      <w:proofErr w:type="spellStart"/>
       <w:r>
         <w:rPr>
           <w:b/>
           <w:bCs/>
         </w:rPr>
-        <w:t xml:space="preserve"> </w:t>
-      </w:r>
-      <w:proofErr w:type="spellStart"/>
+        <w:t>xcorr.c</w:t>
+      </w:r>
+      <w:proofErr w:type="spellEnd"/>
       <w:r>
         <w:rPr>
           <w:b/>
           <w:bCs/>
         </w:rPr>
-        <w:t>readLVM.c</w:t>
-      </w:r>
-      <w:proofErr w:type="spellEnd"/>
+        <w:t xml:space="preserve"> </w:t>
+      </w:r>
+      <w:proofErr w:type="spellStart"/>
       <w:r>
         <w:rPr>
           <w:b/>
           <w:bCs/>
         </w:rPr>
-        <w:t xml:space="preserve"> </w:t>
-      </w:r>
-      <w:proofErr w:type="spellStart"/>
+        <w:t>readLVM.c</w:t>
+      </w:r>
+      <w:proofErr w:type="spellEnd"/>
       <w:r>
         <w:rPr>
           <w:b/>
           <w:bCs/>
         </w:rPr>
-        <w:t>writeCSV.c</w:t>
-      </w:r>
-      <w:proofErr w:type="spellEnd"/>
+        <w:t xml:space="preserve"> </w:t>
+      </w:r>
+      <w:proofErr w:type="spellStart"/>
       <w:r>
         <w:rPr>
           <w:b/>
           <w:bCs/>
         </w:rPr>
-        <w:t xml:space="preserve"> -o -Wall -O3 ./wrapper.exe</w:t>
+        <w:t>writeCSV.c</w:t>
+      </w:r>
+      <w:proofErr w:type="spellEnd"/>
+      <w:r>
+        <w:rPr>
+          <w:b/>
+          <w:bCs/>
+        </w:rPr>
+        <w:t xml:space="preserve"> -Wall -O3 </w:t>
+      </w:r>
+      <w:r>
+        <w:rPr>
+          <w:b/>
+          <w:bCs/>
+        </w:rPr>
+        <w:t xml:space="preserve">-o </w:t>
+      </w:r>
+      <w:r>
+        <w:rPr>
+          <w:b/>
+          <w:bCs/>
+        </w:rPr>
+        <w:t>./wrapper.exe</w:t>
+      </w:r>
+    </w:p>
+    <w:p>
+      <w:pPr>
+        <w:jc w:val="both"/>
+        <w:rPr>
+          <w:b/>
+          <w:bCs/>
+        </w:rPr>
+      </w:pPr>
+    </w:p>
+    <w:p>
+      <w:pPr>
+        <w:jc w:val="both"/>
+      </w:pPr>
+      <w:r>
+        <w:t>To execute the code, simply run wrapper.exe.</w:t>
       </w:r>
     </w:p>
     <w:p>
@@ -2536,23 +2580,7 @@
           <w:color w:val="222222"/>
           <w:shd w:val="clear" w:color="auto" w:fill="FFFFFF"/>
         </w:rPr>
-        <w:t xml:space="preserve">Martin, J.A., Brandon, S.C.E., </w:t>
-      </w:r>
-      <w:proofErr w:type="spellStart"/>
-      <w:r>
-        <w:rPr>
-          <w:color w:val="222222"/>
-          <w:shd w:val="clear" w:color="auto" w:fill="FFFFFF"/>
-        </w:rPr>
-        <w:t>Keuler</w:t>
-      </w:r>
-      <w:proofErr w:type="spellEnd"/>
-      <w:r>
-        <w:rPr>
-          <w:color w:val="222222"/>
-          <w:shd w:val="clear" w:color="auto" w:fill="FFFFFF"/>
-        </w:rPr>
-        <w:t>, E.M. </w:t>
+        <w:t>Martin, J.A., Brandon, S.C.E., Keuler, E.M. </w:t>
       </w:r>
       <w:r>
         <w:rPr>

</xml_diff>